<commit_message>
main page roughly done, GLITCHES DONE TOOOOOO. that was lowkey unwise to do on the spot but it was fun so uhrm yay-
</commit_message>
<xml_diff>
--- a/ID_S10272750C_ChloeGabriellaKwie_ASG1_LOG1.docx
+++ b/ID_S10272750C_ChloeGabriellaKwie_ASG1_LOG1.docx
@@ -3348,10 +3348,7 @@
         <w:t>Milestone Category:</w:t>
       </w:r>
       <w:r>
-        <w:t xml:space="preserve"> </w:t>
-      </w:r>
-      <w:r>
-        <w:t>file split</w:t>
+        <w:t xml:space="preserve"> file split</w:t>
       </w:r>
       <w:r>
         <w:br/>
@@ -3367,16 +3364,7 @@
         <w:t xml:space="preserve"> </w:t>
       </w:r>
       <w:r>
-        <w:t>4</w:t>
-      </w:r>
-      <w:r>
-        <w:t xml:space="preserve"> </w:t>
-      </w:r>
-      <w:r>
-        <w:t>dec</w:t>
-      </w:r>
-      <w:r>
-        <w:t xml:space="preserve"> 2025</w:t>
+        <w:t>4 dec 2025</w:t>
       </w:r>
       <w:r>
         <w:br/>
@@ -3873,10 +3861,4103 @@
         </w:rPr>
       </w:pPr>
     </w:p>
+    <w:p>
+      <w:pPr>
+        <w:rPr>
+          <w:b/>
+          <w:bCs/>
+        </w:rPr>
+      </w:pPr>
+    </w:p>
+    <w:p>
+      <w:pPr>
+        <w:rPr>
+          <w:b/>
+          <w:bCs/>
+        </w:rPr>
+      </w:pPr>
+      <w:r>
+        <w:rPr>
+          <w:b/>
+          <w:bCs/>
+        </w:rPr>
+        <w:t>Log Entry #</w:t>
+      </w:r>
+      <w:r>
+        <w:rPr>
+          <w:b/>
+          <w:bCs/>
+        </w:rPr>
+        <w:t>4</w:t>
+      </w:r>
+    </w:p>
+    <w:p>
+      <w:r>
+        <w:rPr>
+          <w:b/>
+          <w:bCs/>
+        </w:rPr>
+        <w:t>Milestone Category:</w:t>
+      </w:r>
+      <w:r>
+        <w:t xml:space="preserve"> link embed</w:t>
+      </w:r>
+      <w:r>
+        <w:br/>
+      </w:r>
+      <w:r>
+        <w:rPr>
+          <w:b/>
+          <w:bCs/>
+        </w:rPr>
+        <w:t>Date / Week:</w:t>
+      </w:r>
+      <w:r>
+        <w:t xml:space="preserve"> </w:t>
+      </w:r>
+      <w:r>
+        <w:t>5 dec 2025</w:t>
+      </w:r>
+      <w:r>
+        <w:br/>
+      </w:r>
+      <w:r>
+        <w:rPr>
+          <w:b/>
+          <w:bCs/>
+        </w:rPr>
+        <w:t>Commit ID / Screenshot link:</w:t>
+      </w:r>
+      <w:r>
+        <w:t xml:space="preserve"> </w:t>
+      </w:r>
+      <w:r>
+        <w:t>f3aad03</w:t>
+      </w:r>
+    </w:p>
+    <w:p>
+      <w:pPr>
+        <w:rPr>
+          <w:b/>
+          <w:bCs/>
+        </w:rPr>
+      </w:pPr>
+    </w:p>
+    <w:p>
+      <w:pPr>
+        <w:rPr>
+          <w:b/>
+          <w:bCs/>
+        </w:rPr>
+      </w:pPr>
+      <w:r>
+        <w:rPr>
+          <w:b/>
+          <w:bCs/>
+        </w:rPr>
+        <w:t>Path A – If you used AI</w:t>
+      </w:r>
+    </w:p>
+    <w:p>
+      <w:pPr>
+        <w:numPr>
+          <w:ilvl w:val="0"/>
+          <w:numId w:val="11"/>
+        </w:numPr>
+      </w:pPr>
+      <w:r>
+        <w:rPr>
+          <w:b/>
+          <w:bCs/>
+        </w:rPr>
+        <w:t>Task Description</w:t>
+      </w:r>
+      <w:r>
+        <w:br/>
+      </w:r>
+      <w:r>
+        <w:rPr>
+          <w:i/>
+          <w:iCs/>
+        </w:rPr>
+        <w:t>(1–2 sentences about what you worked on)</w:t>
+      </w:r>
+    </w:p>
+    <w:p>
+      <w:r>
+        <w:t>Example: “Integrated the weather API and displayed results in a card layout.”</w:t>
+      </w:r>
+    </w:p>
+    <w:tbl>
+      <w:tblPr>
+        <w:tblStyle w:val="TableGrid"/>
+        <w:tblW w:w="9067" w:type="dxa"/>
+        <w:tblLook w:val="04A0" w:firstRow="1" w:lastRow="0" w:firstColumn="1" w:lastColumn="0" w:noHBand="0" w:noVBand="1"/>
+      </w:tblPr>
+      <w:tblGrid>
+        <w:gridCol w:w="9067"/>
+      </w:tblGrid>
+      <w:tr>
+        <w:tc>
+          <w:tcPr>
+            <w:tcW w:w="9067" w:type="dxa"/>
+          </w:tcPr>
+          <w:p>
+            <w:pPr>
+              <w:shd w:val="clear" w:color="auto" w:fill="FFFFFF"/>
+              <w:spacing w:after="120" w:line="360" w:lineRule="atLeast"/>
+              <w:rPr>
+                <w:rFonts w:ascii="Consolas" w:hAnsi="Consolas" w:cs="Courier New"/>
+                <w:sz w:val="22"/>
+                <w:szCs w:val="22"/>
+              </w:rPr>
+            </w:pPr>
+            <w:r>
+              <w:rPr>
+                <w:rFonts w:ascii="Consolas" w:hAnsi="Consolas" w:cs="Courier New"/>
+                <w:sz w:val="22"/>
+                <w:szCs w:val="22"/>
+              </w:rPr>
+              <w:t>Edit the embedded link on the screen</w:t>
+            </w:r>
+          </w:p>
+        </w:tc>
+      </w:tr>
+    </w:tbl>
+    <w:p/>
+    <w:p>
+      <w:pPr>
+        <w:numPr>
+          <w:ilvl w:val="0"/>
+          <w:numId w:val="11"/>
+        </w:numPr>
+      </w:pPr>
+      <w:r>
+        <w:rPr>
+          <w:b/>
+          <w:bCs/>
+        </w:rPr>
+        <w:t>AI Input</w:t>
+      </w:r>
+      <w:r>
+        <w:br/>
+      </w:r>
+      <w:r>
+        <w:rPr>
+          <w:i/>
+          <w:iCs/>
+        </w:rPr>
+        <w:t>(Paste 1 AI prompt + 1 snippet of AI output</w:t>
+      </w:r>
+      <w:r>
+        <w:rPr>
+          <w:i/>
+          <w:iCs/>
+        </w:rPr>
+        <w:t xml:space="preserve">, </w:t>
+      </w:r>
+      <w:proofErr w:type="gramStart"/>
+      <w:r>
+        <w:rPr>
+          <w:b/>
+          <w:bCs/>
+          <w:i/>
+          <w:iCs/>
+        </w:rPr>
+        <w:t>Share</w:t>
+      </w:r>
+      <w:proofErr w:type="gramEnd"/>
+      <w:r>
+        <w:rPr>
+          <w:b/>
+          <w:bCs/>
+          <w:i/>
+          <w:iCs/>
+        </w:rPr>
+        <w:t xml:space="preserve"> your AI conversations with the share button</w:t>
+      </w:r>
+      <w:r>
+        <w:rPr>
+          <w:b/>
+          <w:bCs/>
+          <w:i/>
+          <w:iCs/>
+        </w:rPr>
+        <w:t>, share the entire history of the AI chat not the response only.</w:t>
+      </w:r>
+      <w:r>
+        <w:rPr>
+          <w:i/>
+          <w:iCs/>
+        </w:rPr>
+        <w:t>)</w:t>
+      </w:r>
+    </w:p>
+    <w:tbl>
+      <w:tblPr>
+        <w:tblStyle w:val="TableGrid"/>
+        <w:tblW w:w="9067" w:type="dxa"/>
+        <w:tblLook w:val="04A0" w:firstRow="1" w:lastRow="0" w:firstColumn="1" w:lastColumn="0" w:noHBand="0" w:noVBand="1"/>
+      </w:tblPr>
+      <w:tblGrid>
+        <w:gridCol w:w="9067"/>
+      </w:tblGrid>
+      <w:tr>
+        <w:tc>
+          <w:tcPr>
+            <w:tcW w:w="9067" w:type="dxa"/>
+          </w:tcPr>
+          <w:p>
+            <w:pPr>
+              <w:shd w:val="clear" w:color="auto" w:fill="FFFFFF"/>
+              <w:spacing w:after="120" w:line="360" w:lineRule="atLeast"/>
+              <w:rPr>
+                <w:rFonts w:ascii="Consolas" w:hAnsi="Consolas" w:cs="Courier New"/>
+                <w:sz w:val="22"/>
+                <w:szCs w:val="22"/>
+              </w:rPr>
+            </w:pPr>
+            <w:r>
+              <w:rPr>
+                <w:rFonts w:ascii="Consolas" w:hAnsi="Consolas" w:cs="Courier New"/>
+                <w:sz w:val="22"/>
+                <w:szCs w:val="22"/>
+              </w:rPr>
+              <w:t xml:space="preserve">&lt;a </w:t>
+            </w:r>
+            <w:proofErr w:type="spellStart"/>
+            <w:r>
+              <w:rPr>
+                <w:rFonts w:ascii="Consolas" w:hAnsi="Consolas" w:cs="Courier New"/>
+                <w:sz w:val="22"/>
+                <w:szCs w:val="22"/>
+              </w:rPr>
+              <w:t>href</w:t>
+            </w:r>
+            <w:proofErr w:type="spellEnd"/>
+            <w:r>
+              <w:rPr>
+                <w:rFonts w:ascii="Consolas" w:hAnsi="Consolas" w:cs="Courier New"/>
+                <w:sz w:val="22"/>
+                <w:szCs w:val="22"/>
+              </w:rPr>
+              <w:t xml:space="preserve">="https://open.spotify.com/album/3FOCNn4MK0Zo9vgpgqp7IH"&gt;New Album Out Now!&lt;/a&gt; .hero { background: </w:t>
+            </w:r>
+            <w:proofErr w:type="spellStart"/>
+            <w:r>
+              <w:rPr>
+                <w:rFonts w:ascii="Consolas" w:hAnsi="Consolas" w:cs="Courier New"/>
+                <w:sz w:val="22"/>
+                <w:szCs w:val="22"/>
+              </w:rPr>
+              <w:t>url</w:t>
+            </w:r>
+            <w:proofErr w:type="spellEnd"/>
+            <w:r>
+              <w:rPr>
+                <w:rFonts w:ascii="Consolas" w:hAnsi="Consolas" w:cs="Courier New"/>
+                <w:sz w:val="22"/>
+                <w:szCs w:val="22"/>
+              </w:rPr>
+              <w:t xml:space="preserve">("images/mizi-karma-newest-release.jpg") center/cover no-repeat; height: 300px; display: flex; align-items: center; justify-content: center; font-size: 3rem; font-weight: bold; padding-left: 20px; padding-right: 20px; text-shadow: 2px </w:t>
+            </w:r>
+            <w:proofErr w:type="spellStart"/>
+            <w:r>
+              <w:rPr>
+                <w:rFonts w:ascii="Consolas" w:hAnsi="Consolas" w:cs="Courier New"/>
+                <w:sz w:val="22"/>
+                <w:szCs w:val="22"/>
+              </w:rPr>
+              <w:t>2px</w:t>
+            </w:r>
+            <w:proofErr w:type="spellEnd"/>
+            <w:r>
+              <w:rPr>
+                <w:rFonts w:ascii="Consolas" w:hAnsi="Consolas" w:cs="Courier New"/>
+                <w:sz w:val="22"/>
+                <w:szCs w:val="22"/>
+              </w:rPr>
+              <w:t xml:space="preserve"> 5px black; } how to make it white</w:t>
+            </w:r>
+          </w:p>
+          <w:p>
+            <w:pPr>
+              <w:shd w:val="clear" w:color="auto" w:fill="FFFFFF"/>
+              <w:spacing w:after="120" w:line="360" w:lineRule="atLeast"/>
+              <w:rPr>
+                <w:rFonts w:ascii="Consolas" w:hAnsi="Consolas" w:cs="Courier New"/>
+                <w:b/>
+                <w:bCs/>
+                <w:sz w:val="22"/>
+                <w:szCs w:val="22"/>
+              </w:rPr>
+            </w:pPr>
+            <w:r>
+              <w:rPr>
+                <w:rFonts w:ascii="Consolas" w:hAnsi="Consolas" w:cs="Courier New"/>
+                <w:b/>
+                <w:bCs/>
+                <w:sz w:val="22"/>
+                <w:szCs w:val="22"/>
+              </w:rPr>
+              <w:t>ChatGPT said:</w:t>
+            </w:r>
+          </w:p>
+          <w:p>
+            <w:pPr>
+              <w:shd w:val="clear" w:color="auto" w:fill="FFFFFF"/>
+              <w:spacing w:after="120" w:line="360" w:lineRule="atLeast"/>
+              <w:rPr>
+                <w:rFonts w:ascii="Consolas" w:hAnsi="Consolas" w:cs="Courier New"/>
+                <w:sz w:val="22"/>
+                <w:szCs w:val="22"/>
+              </w:rPr>
+            </w:pPr>
+            <w:r>
+              <w:rPr>
+                <w:rFonts w:ascii="Consolas" w:hAnsi="Consolas" w:cs="Courier New"/>
+                <w:sz w:val="22"/>
+                <w:szCs w:val="22"/>
+              </w:rPr>
+              <w:lastRenderedPageBreak/>
+              <w:t xml:space="preserve">If you want the </w:t>
+            </w:r>
+            <w:r>
+              <w:rPr>
+                <w:rFonts w:ascii="Consolas" w:hAnsi="Consolas" w:cs="Courier New"/>
+                <w:b/>
+                <w:bCs/>
+                <w:sz w:val="22"/>
+                <w:szCs w:val="22"/>
+              </w:rPr>
+              <w:t>“New Album Out Now!”</w:t>
+            </w:r>
+            <w:r>
+              <w:rPr>
+                <w:rFonts w:ascii="Consolas" w:hAnsi="Consolas" w:cs="Courier New"/>
+                <w:sz w:val="22"/>
+                <w:szCs w:val="22"/>
+              </w:rPr>
+              <w:t xml:space="preserve"> text to be </w:t>
+            </w:r>
+            <w:r>
+              <w:rPr>
+                <w:rFonts w:ascii="Consolas" w:hAnsi="Consolas" w:cs="Courier New"/>
+                <w:b/>
+                <w:bCs/>
+                <w:sz w:val="22"/>
+                <w:szCs w:val="22"/>
+              </w:rPr>
+              <w:t>white</w:t>
+            </w:r>
+            <w:r>
+              <w:rPr>
+                <w:rFonts w:ascii="Consolas" w:hAnsi="Consolas" w:cs="Courier New"/>
+                <w:sz w:val="22"/>
+                <w:szCs w:val="22"/>
+              </w:rPr>
+              <w:t>, you just need to set the text color for:</w:t>
+            </w:r>
+          </w:p>
+          <w:p>
+            <w:pPr>
+              <w:numPr>
+                <w:ilvl w:val="0"/>
+                <w:numId w:val="14"/>
+              </w:numPr>
+              <w:shd w:val="clear" w:color="auto" w:fill="FFFFFF"/>
+              <w:spacing w:after="120" w:line="360" w:lineRule="atLeast"/>
+              <w:rPr>
+                <w:rFonts w:ascii="Consolas" w:hAnsi="Consolas" w:cs="Courier New"/>
+                <w:sz w:val="22"/>
+                <w:szCs w:val="22"/>
+              </w:rPr>
+            </w:pPr>
+            <w:proofErr w:type="gramStart"/>
+            <w:r>
+              <w:rPr>
+                <w:rFonts w:ascii="Consolas" w:hAnsi="Consolas" w:cs="Courier New"/>
+                <w:sz w:val="22"/>
+                <w:szCs w:val="22"/>
+              </w:rPr>
+              <w:t>.hero</w:t>
+            </w:r>
+            <w:proofErr w:type="gramEnd"/>
+            <w:r>
+              <w:rPr>
+                <w:rFonts w:ascii="Consolas" w:hAnsi="Consolas" w:cs="Courier New"/>
+                <w:sz w:val="22"/>
+                <w:szCs w:val="22"/>
+              </w:rPr>
+              <w:br/>
+            </w:r>
+            <w:r>
+              <w:rPr>
+                <w:rFonts w:ascii="Consolas" w:hAnsi="Consolas" w:cs="Courier New"/>
+                <w:b/>
+                <w:bCs/>
+                <w:sz w:val="22"/>
+                <w:szCs w:val="22"/>
+              </w:rPr>
+              <w:t>or</w:t>
+            </w:r>
+          </w:p>
+          <w:p>
+            <w:pPr>
+              <w:numPr>
+                <w:ilvl w:val="0"/>
+                <w:numId w:val="14"/>
+              </w:numPr>
+              <w:shd w:val="clear" w:color="auto" w:fill="FFFFFF"/>
+              <w:spacing w:after="120" w:line="360" w:lineRule="atLeast"/>
+              <w:rPr>
+                <w:rFonts w:ascii="Consolas" w:hAnsi="Consolas" w:cs="Courier New"/>
+                <w:sz w:val="22"/>
+                <w:szCs w:val="22"/>
+              </w:rPr>
+            </w:pPr>
+            <w:proofErr w:type="gramStart"/>
+            <w:r>
+              <w:rPr>
+                <w:rFonts w:ascii="Consolas" w:hAnsi="Consolas" w:cs="Courier New"/>
+                <w:sz w:val="22"/>
+                <w:szCs w:val="22"/>
+              </w:rPr>
+              <w:t>.hero</w:t>
+            </w:r>
+            <w:proofErr w:type="gramEnd"/>
+            <w:r>
+              <w:rPr>
+                <w:rFonts w:ascii="Consolas" w:hAnsi="Consolas" w:cs="Courier New"/>
+                <w:sz w:val="22"/>
+                <w:szCs w:val="22"/>
+              </w:rPr>
+              <w:t xml:space="preserve"> a (recommended, so only the link changes)</w:t>
+            </w:r>
+          </w:p>
+          <w:p>
+            <w:pPr>
+              <w:shd w:val="clear" w:color="auto" w:fill="FFFFFF"/>
+              <w:spacing w:after="120" w:line="360" w:lineRule="atLeast"/>
+              <w:rPr>
+                <w:rFonts w:ascii="Consolas" w:hAnsi="Consolas" w:cs="Courier New"/>
+                <w:sz w:val="22"/>
+                <w:szCs w:val="22"/>
+              </w:rPr>
+            </w:pPr>
+            <w:r>
+              <w:rPr>
+                <w:rFonts w:ascii="Consolas" w:hAnsi="Consolas" w:cs="Courier New"/>
+                <w:sz w:val="22"/>
+                <w:szCs w:val="22"/>
+              </w:rPr>
+              <w:t>Here are your options:</w:t>
+            </w:r>
+          </w:p>
+          <w:p>
+            <w:pPr>
+              <w:shd w:val="clear" w:color="auto" w:fill="FFFFFF"/>
+              <w:spacing w:after="120" w:line="360" w:lineRule="atLeast"/>
+              <w:rPr>
+                <w:rFonts w:ascii="Consolas" w:hAnsi="Consolas" w:cs="Courier New"/>
+                <w:sz w:val="22"/>
+                <w:szCs w:val="22"/>
+              </w:rPr>
+            </w:pPr>
+            <w:r>
+              <w:rPr>
+                <w:rFonts w:ascii="Consolas" w:hAnsi="Consolas" w:cs="Courier New"/>
+                <w:kern w:val="2"/>
+                <w:sz w:val="22"/>
+                <w:szCs w:val="22"/>
+                <w:lang w:val="en-SG" w:eastAsia="zh-CN"/>
+                <w14:ligatures w14:val="standardContextual"/>
+              </w:rPr>
+              <w:pict w14:anchorId="7F494F88">
+                <v:rect id="_x0000_i1031" style="width:0;height:1.5pt" o:hralign="center" o:hrstd="t" o:hr="t" fillcolor="#a0a0a0" stroked="f"/>
+              </w:pict>
+            </w:r>
+          </w:p>
+          <w:p>
+            <w:pPr>
+              <w:shd w:val="clear" w:color="auto" w:fill="FFFFFF"/>
+              <w:spacing w:after="120" w:line="360" w:lineRule="atLeast"/>
+              <w:rPr>
+                <w:rFonts w:ascii="Consolas" w:hAnsi="Consolas" w:cs="Courier New"/>
+                <w:b/>
+                <w:bCs/>
+                <w:sz w:val="22"/>
+                <w:szCs w:val="22"/>
+              </w:rPr>
+            </w:pPr>
+            <w:r>
+              <w:rPr>
+                <w:rFonts w:ascii="Segoe UI Emoji" w:hAnsi="Segoe UI Emoji" w:cs="Segoe UI Emoji"/>
+                <w:b/>
+                <w:bCs/>
+                <w:sz w:val="22"/>
+                <w:szCs w:val="22"/>
+              </w:rPr>
+              <w:t>✅</w:t>
+            </w:r>
+            <w:r>
+              <w:rPr>
+                <w:rFonts w:ascii="Consolas" w:hAnsi="Consolas" w:cs="Courier New"/>
+                <w:b/>
+                <w:bCs/>
+                <w:sz w:val="22"/>
+                <w:szCs w:val="22"/>
+              </w:rPr>
+              <w:t xml:space="preserve"> Option 1 — Make ALL text </w:t>
+            </w:r>
+            <w:proofErr w:type="gramStart"/>
+            <w:r>
+              <w:rPr>
+                <w:rFonts w:ascii="Consolas" w:hAnsi="Consolas" w:cs="Courier New"/>
+                <w:b/>
+                <w:bCs/>
+                <w:sz w:val="22"/>
+                <w:szCs w:val="22"/>
+              </w:rPr>
+              <w:t>inside .hero</w:t>
+            </w:r>
+            <w:proofErr w:type="gramEnd"/>
+            <w:r>
+              <w:rPr>
+                <w:rFonts w:ascii="Consolas" w:hAnsi="Consolas" w:cs="Courier New"/>
+                <w:b/>
+                <w:bCs/>
+                <w:sz w:val="22"/>
+                <w:szCs w:val="22"/>
+              </w:rPr>
+              <w:t xml:space="preserve"> white</w:t>
+            </w:r>
+          </w:p>
+          <w:p>
+            <w:pPr>
+              <w:shd w:val="clear" w:color="auto" w:fill="FFFFFF"/>
+              <w:spacing w:after="120" w:line="360" w:lineRule="atLeast"/>
+              <w:rPr>
+                <w:rFonts w:ascii="Consolas" w:hAnsi="Consolas" w:cs="Courier New"/>
+                <w:sz w:val="22"/>
+                <w:szCs w:val="22"/>
+              </w:rPr>
+            </w:pPr>
+            <w:proofErr w:type="gramStart"/>
+            <w:r>
+              <w:rPr>
+                <w:rFonts w:ascii="Consolas" w:hAnsi="Consolas" w:cs="Courier New"/>
+                <w:sz w:val="22"/>
+                <w:szCs w:val="22"/>
+              </w:rPr>
+              <w:t>.hero</w:t>
+            </w:r>
+            <w:proofErr w:type="gramEnd"/>
+            <w:r>
+              <w:rPr>
+                <w:rFonts w:ascii="Consolas" w:hAnsi="Consolas" w:cs="Courier New"/>
+                <w:sz w:val="22"/>
+                <w:szCs w:val="22"/>
+              </w:rPr>
+              <w:t xml:space="preserve"> {</w:t>
+            </w:r>
+          </w:p>
+          <w:p>
+            <w:pPr>
+              <w:shd w:val="clear" w:color="auto" w:fill="FFFFFF"/>
+              <w:spacing w:after="120" w:line="360" w:lineRule="atLeast"/>
+              <w:rPr>
+                <w:rFonts w:ascii="Consolas" w:hAnsi="Consolas" w:cs="Courier New"/>
+                <w:sz w:val="22"/>
+                <w:szCs w:val="22"/>
+              </w:rPr>
+            </w:pPr>
+            <w:r>
+              <w:rPr>
+                <w:rFonts w:ascii="Consolas" w:hAnsi="Consolas" w:cs="Courier New"/>
+                <w:sz w:val="22"/>
+                <w:szCs w:val="22"/>
+              </w:rPr>
+              <w:t xml:space="preserve">  background: </w:t>
+            </w:r>
+            <w:proofErr w:type="spellStart"/>
+            <w:r>
+              <w:rPr>
+                <w:rFonts w:ascii="Consolas" w:hAnsi="Consolas" w:cs="Courier New"/>
+                <w:sz w:val="22"/>
+                <w:szCs w:val="22"/>
+              </w:rPr>
+              <w:t>url</w:t>
+            </w:r>
+            <w:proofErr w:type="spellEnd"/>
+            <w:r>
+              <w:rPr>
+                <w:rFonts w:ascii="Consolas" w:hAnsi="Consolas" w:cs="Courier New"/>
+                <w:sz w:val="22"/>
+                <w:szCs w:val="22"/>
+              </w:rPr>
+              <w:t>("images/mizi-karma-newest-release.jpg") center/cover no-</w:t>
+            </w:r>
+            <w:proofErr w:type="gramStart"/>
+            <w:r>
+              <w:rPr>
+                <w:rFonts w:ascii="Consolas" w:hAnsi="Consolas" w:cs="Courier New"/>
+                <w:sz w:val="22"/>
+                <w:szCs w:val="22"/>
+              </w:rPr>
+              <w:t>repeat;</w:t>
+            </w:r>
+            <w:proofErr w:type="gramEnd"/>
+          </w:p>
+          <w:p>
+            <w:pPr>
+              <w:shd w:val="clear" w:color="auto" w:fill="FFFFFF"/>
+              <w:spacing w:after="120" w:line="360" w:lineRule="atLeast"/>
+              <w:rPr>
+                <w:rFonts w:ascii="Consolas" w:hAnsi="Consolas" w:cs="Courier New"/>
+                <w:sz w:val="22"/>
+                <w:szCs w:val="22"/>
+              </w:rPr>
+            </w:pPr>
+            <w:r>
+              <w:rPr>
+                <w:rFonts w:ascii="Consolas" w:hAnsi="Consolas" w:cs="Courier New"/>
+                <w:sz w:val="22"/>
+                <w:szCs w:val="22"/>
+              </w:rPr>
+              <w:t xml:space="preserve">  height: </w:t>
+            </w:r>
+            <w:proofErr w:type="gramStart"/>
+            <w:r>
+              <w:rPr>
+                <w:rFonts w:ascii="Consolas" w:hAnsi="Consolas" w:cs="Courier New"/>
+                <w:sz w:val="22"/>
+                <w:szCs w:val="22"/>
+              </w:rPr>
+              <w:t>300px;</w:t>
+            </w:r>
+            <w:proofErr w:type="gramEnd"/>
+          </w:p>
+          <w:p>
+            <w:pPr>
+              <w:shd w:val="clear" w:color="auto" w:fill="FFFFFF"/>
+              <w:spacing w:after="120" w:line="360" w:lineRule="atLeast"/>
+              <w:rPr>
+                <w:rFonts w:ascii="Consolas" w:hAnsi="Consolas" w:cs="Courier New"/>
+                <w:sz w:val="22"/>
+                <w:szCs w:val="22"/>
+              </w:rPr>
+            </w:pPr>
+            <w:r>
+              <w:rPr>
+                <w:rFonts w:ascii="Consolas" w:hAnsi="Consolas" w:cs="Courier New"/>
+                <w:sz w:val="22"/>
+                <w:szCs w:val="22"/>
+              </w:rPr>
+              <w:t xml:space="preserve">  display: </w:t>
+            </w:r>
+            <w:proofErr w:type="gramStart"/>
+            <w:r>
+              <w:rPr>
+                <w:rFonts w:ascii="Consolas" w:hAnsi="Consolas" w:cs="Courier New"/>
+                <w:sz w:val="22"/>
+                <w:szCs w:val="22"/>
+              </w:rPr>
+              <w:t>flex;</w:t>
+            </w:r>
+            <w:proofErr w:type="gramEnd"/>
+          </w:p>
+          <w:p>
+            <w:pPr>
+              <w:shd w:val="clear" w:color="auto" w:fill="FFFFFF"/>
+              <w:spacing w:after="120" w:line="360" w:lineRule="atLeast"/>
+              <w:rPr>
+                <w:rFonts w:ascii="Consolas" w:hAnsi="Consolas" w:cs="Courier New"/>
+                <w:sz w:val="22"/>
+                <w:szCs w:val="22"/>
+              </w:rPr>
+            </w:pPr>
+            <w:r>
+              <w:rPr>
+                <w:rFonts w:ascii="Consolas" w:hAnsi="Consolas" w:cs="Courier New"/>
+                <w:sz w:val="22"/>
+                <w:szCs w:val="22"/>
+              </w:rPr>
+              <w:t xml:space="preserve">  align-items: </w:t>
+            </w:r>
+            <w:proofErr w:type="gramStart"/>
+            <w:r>
+              <w:rPr>
+                <w:rFonts w:ascii="Consolas" w:hAnsi="Consolas" w:cs="Courier New"/>
+                <w:sz w:val="22"/>
+                <w:szCs w:val="22"/>
+              </w:rPr>
+              <w:t>center;</w:t>
+            </w:r>
+            <w:proofErr w:type="gramEnd"/>
+          </w:p>
+          <w:p>
+            <w:pPr>
+              <w:shd w:val="clear" w:color="auto" w:fill="FFFFFF"/>
+              <w:spacing w:after="120" w:line="360" w:lineRule="atLeast"/>
+              <w:rPr>
+                <w:rFonts w:ascii="Consolas" w:hAnsi="Consolas" w:cs="Courier New"/>
+                <w:sz w:val="22"/>
+                <w:szCs w:val="22"/>
+              </w:rPr>
+            </w:pPr>
+            <w:r>
+              <w:rPr>
+                <w:rFonts w:ascii="Consolas" w:hAnsi="Consolas" w:cs="Courier New"/>
+                <w:sz w:val="22"/>
+                <w:szCs w:val="22"/>
+              </w:rPr>
+              <w:t xml:space="preserve">  justify-content: </w:t>
+            </w:r>
+            <w:proofErr w:type="gramStart"/>
+            <w:r>
+              <w:rPr>
+                <w:rFonts w:ascii="Consolas" w:hAnsi="Consolas" w:cs="Courier New"/>
+                <w:sz w:val="22"/>
+                <w:szCs w:val="22"/>
+              </w:rPr>
+              <w:t>center;</w:t>
+            </w:r>
+            <w:proofErr w:type="gramEnd"/>
+          </w:p>
+          <w:p>
+            <w:pPr>
+              <w:shd w:val="clear" w:color="auto" w:fill="FFFFFF"/>
+              <w:spacing w:after="120" w:line="360" w:lineRule="atLeast"/>
+              <w:rPr>
+                <w:rFonts w:ascii="Consolas" w:hAnsi="Consolas" w:cs="Courier New"/>
+                <w:sz w:val="22"/>
+                <w:szCs w:val="22"/>
+              </w:rPr>
+            </w:pPr>
+            <w:r>
+              <w:rPr>
+                <w:rFonts w:ascii="Consolas" w:hAnsi="Consolas" w:cs="Courier New"/>
+                <w:sz w:val="22"/>
+                <w:szCs w:val="22"/>
+              </w:rPr>
+              <w:t xml:space="preserve">  font-size: </w:t>
+            </w:r>
+            <w:proofErr w:type="gramStart"/>
+            <w:r>
+              <w:rPr>
+                <w:rFonts w:ascii="Consolas" w:hAnsi="Consolas" w:cs="Courier New"/>
+                <w:sz w:val="22"/>
+                <w:szCs w:val="22"/>
+              </w:rPr>
+              <w:t>3rem;</w:t>
+            </w:r>
+            <w:proofErr w:type="gramEnd"/>
+          </w:p>
+          <w:p>
+            <w:pPr>
+              <w:shd w:val="clear" w:color="auto" w:fill="FFFFFF"/>
+              <w:spacing w:after="120" w:line="360" w:lineRule="atLeast"/>
+              <w:rPr>
+                <w:rFonts w:ascii="Consolas" w:hAnsi="Consolas" w:cs="Courier New"/>
+                <w:sz w:val="22"/>
+                <w:szCs w:val="22"/>
+              </w:rPr>
+            </w:pPr>
+            <w:r>
+              <w:rPr>
+                <w:rFonts w:ascii="Consolas" w:hAnsi="Consolas" w:cs="Courier New"/>
+                <w:sz w:val="22"/>
+                <w:szCs w:val="22"/>
+              </w:rPr>
+              <w:t xml:space="preserve">  font-weight: </w:t>
+            </w:r>
+            <w:proofErr w:type="gramStart"/>
+            <w:r>
+              <w:rPr>
+                <w:rFonts w:ascii="Consolas" w:hAnsi="Consolas" w:cs="Courier New"/>
+                <w:sz w:val="22"/>
+                <w:szCs w:val="22"/>
+              </w:rPr>
+              <w:t>bold;</w:t>
+            </w:r>
+            <w:proofErr w:type="gramEnd"/>
+          </w:p>
+          <w:p>
+            <w:pPr>
+              <w:shd w:val="clear" w:color="auto" w:fill="FFFFFF"/>
+              <w:spacing w:after="120" w:line="360" w:lineRule="atLeast"/>
+              <w:rPr>
+                <w:rFonts w:ascii="Consolas" w:hAnsi="Consolas" w:cs="Courier New"/>
+                <w:sz w:val="22"/>
+                <w:szCs w:val="22"/>
+              </w:rPr>
+            </w:pPr>
+            <w:r>
+              <w:rPr>
+                <w:rFonts w:ascii="Consolas" w:hAnsi="Consolas" w:cs="Courier New"/>
+                <w:sz w:val="22"/>
+                <w:szCs w:val="22"/>
+              </w:rPr>
+              <w:t xml:space="preserve">  padding-left: </w:t>
+            </w:r>
+            <w:proofErr w:type="gramStart"/>
+            <w:r>
+              <w:rPr>
+                <w:rFonts w:ascii="Consolas" w:hAnsi="Consolas" w:cs="Courier New"/>
+                <w:sz w:val="22"/>
+                <w:szCs w:val="22"/>
+              </w:rPr>
+              <w:t>20px;</w:t>
+            </w:r>
+            <w:proofErr w:type="gramEnd"/>
+          </w:p>
+          <w:p>
+            <w:pPr>
+              <w:shd w:val="clear" w:color="auto" w:fill="FFFFFF"/>
+              <w:spacing w:after="120" w:line="360" w:lineRule="atLeast"/>
+              <w:rPr>
+                <w:rFonts w:ascii="Consolas" w:hAnsi="Consolas" w:cs="Courier New"/>
+                <w:sz w:val="22"/>
+                <w:szCs w:val="22"/>
+              </w:rPr>
+            </w:pPr>
+            <w:r>
+              <w:rPr>
+                <w:rFonts w:ascii="Consolas" w:hAnsi="Consolas" w:cs="Courier New"/>
+                <w:sz w:val="22"/>
+                <w:szCs w:val="22"/>
+              </w:rPr>
+              <w:t xml:space="preserve">  padding-right: </w:t>
+            </w:r>
+            <w:proofErr w:type="gramStart"/>
+            <w:r>
+              <w:rPr>
+                <w:rFonts w:ascii="Consolas" w:hAnsi="Consolas" w:cs="Courier New"/>
+                <w:sz w:val="22"/>
+                <w:szCs w:val="22"/>
+              </w:rPr>
+              <w:t>20px;</w:t>
+            </w:r>
+            <w:proofErr w:type="gramEnd"/>
+          </w:p>
+          <w:p>
+            <w:pPr>
+              <w:shd w:val="clear" w:color="auto" w:fill="FFFFFF"/>
+              <w:spacing w:after="120" w:line="360" w:lineRule="atLeast"/>
+              <w:rPr>
+                <w:rFonts w:ascii="Consolas" w:hAnsi="Consolas" w:cs="Courier New"/>
+                <w:sz w:val="22"/>
+                <w:szCs w:val="22"/>
+              </w:rPr>
+            </w:pPr>
+            <w:r>
+              <w:rPr>
+                <w:rFonts w:ascii="Consolas" w:hAnsi="Consolas" w:cs="Courier New"/>
+                <w:sz w:val="22"/>
+                <w:szCs w:val="22"/>
+              </w:rPr>
+              <w:t xml:space="preserve">  text-shadow: 2px </w:t>
+            </w:r>
+            <w:proofErr w:type="spellStart"/>
+            <w:r>
+              <w:rPr>
+                <w:rFonts w:ascii="Consolas" w:hAnsi="Consolas" w:cs="Courier New"/>
+                <w:sz w:val="22"/>
+                <w:szCs w:val="22"/>
+              </w:rPr>
+              <w:t>2px</w:t>
+            </w:r>
+            <w:proofErr w:type="spellEnd"/>
+            <w:r>
+              <w:rPr>
+                <w:rFonts w:ascii="Consolas" w:hAnsi="Consolas" w:cs="Courier New"/>
+                <w:sz w:val="22"/>
+                <w:szCs w:val="22"/>
+              </w:rPr>
+              <w:t xml:space="preserve"> 5px </w:t>
+            </w:r>
+            <w:proofErr w:type="gramStart"/>
+            <w:r>
+              <w:rPr>
+                <w:rFonts w:ascii="Consolas" w:hAnsi="Consolas" w:cs="Courier New"/>
+                <w:sz w:val="22"/>
+                <w:szCs w:val="22"/>
+              </w:rPr>
+              <w:t>black;</w:t>
+            </w:r>
+            <w:proofErr w:type="gramEnd"/>
+          </w:p>
+          <w:p>
+            <w:pPr>
+              <w:shd w:val="clear" w:color="auto" w:fill="FFFFFF"/>
+              <w:spacing w:after="120" w:line="360" w:lineRule="atLeast"/>
+              <w:rPr>
+                <w:rFonts w:ascii="Consolas" w:hAnsi="Consolas" w:cs="Courier New"/>
+                <w:sz w:val="22"/>
+                <w:szCs w:val="22"/>
+              </w:rPr>
+            </w:pPr>
+            <w:r>
+              <w:rPr>
+                <w:rFonts w:ascii="Consolas" w:hAnsi="Consolas" w:cs="Courier New"/>
+                <w:sz w:val="22"/>
+                <w:szCs w:val="22"/>
+              </w:rPr>
+              <w:t xml:space="preserve">  color: </w:t>
+            </w:r>
+            <w:proofErr w:type="gramStart"/>
+            <w:r>
+              <w:rPr>
+                <w:rFonts w:ascii="Consolas" w:hAnsi="Consolas" w:cs="Courier New"/>
+                <w:sz w:val="22"/>
+                <w:szCs w:val="22"/>
+              </w:rPr>
+              <w:t xml:space="preserve">white;   </w:t>
+            </w:r>
+            <w:proofErr w:type="gramEnd"/>
+            <w:r>
+              <w:rPr>
+                <w:rFonts w:ascii="Consolas" w:hAnsi="Consolas" w:cs="Courier New"/>
+                <w:sz w:val="22"/>
+                <w:szCs w:val="22"/>
+              </w:rPr>
+              <w:t>/* ← ADD THIS */</w:t>
+            </w:r>
+          </w:p>
+          <w:p>
+            <w:pPr>
+              <w:shd w:val="clear" w:color="auto" w:fill="FFFFFF"/>
+              <w:spacing w:after="120" w:line="360" w:lineRule="atLeast"/>
+              <w:rPr>
+                <w:rFonts w:ascii="Consolas" w:hAnsi="Consolas" w:cs="Courier New"/>
+                <w:sz w:val="22"/>
+                <w:szCs w:val="22"/>
+              </w:rPr>
+            </w:pPr>
+            <w:r>
+              <w:rPr>
+                <w:rFonts w:ascii="Consolas" w:hAnsi="Consolas" w:cs="Courier New"/>
+                <w:sz w:val="22"/>
+                <w:szCs w:val="22"/>
+              </w:rPr>
+              <w:t>}</w:t>
+            </w:r>
+          </w:p>
+          <w:p>
+            <w:pPr>
+              <w:shd w:val="clear" w:color="auto" w:fill="FFFFFF"/>
+              <w:spacing w:after="120" w:line="360" w:lineRule="atLeast"/>
+              <w:rPr>
+                <w:rFonts w:ascii="Consolas" w:hAnsi="Consolas" w:cs="Courier New"/>
+                <w:sz w:val="22"/>
+                <w:szCs w:val="22"/>
+              </w:rPr>
+            </w:pPr>
+            <w:r>
+              <w:rPr>
+                <w:rFonts w:ascii="Consolas" w:hAnsi="Consolas" w:cs="Courier New"/>
+                <w:kern w:val="2"/>
+                <w:sz w:val="22"/>
+                <w:szCs w:val="22"/>
+                <w:lang w:val="en-SG" w:eastAsia="zh-CN"/>
+                <w14:ligatures w14:val="standardContextual"/>
+              </w:rPr>
+              <w:pict w14:anchorId="3A7D0D31">
+                <v:rect id="_x0000_i1032" style="width:0;height:1.5pt" o:hralign="center" o:hrstd="t" o:hr="t" fillcolor="#a0a0a0" stroked="f"/>
+              </w:pict>
+            </w:r>
+          </w:p>
+          <w:p>
+            <w:pPr>
+              <w:shd w:val="clear" w:color="auto" w:fill="FFFFFF"/>
+              <w:spacing w:after="120" w:line="360" w:lineRule="atLeast"/>
+              <w:rPr>
+                <w:rFonts w:ascii="Consolas" w:hAnsi="Consolas" w:cs="Courier New"/>
+                <w:b/>
+                <w:bCs/>
+                <w:sz w:val="22"/>
+                <w:szCs w:val="22"/>
+              </w:rPr>
+            </w:pPr>
+            <w:r>
+              <w:rPr>
+                <w:rFonts w:ascii="Segoe UI Emoji" w:hAnsi="Segoe UI Emoji" w:cs="Segoe UI Emoji"/>
+                <w:b/>
+                <w:bCs/>
+                <w:sz w:val="22"/>
+                <w:szCs w:val="22"/>
+              </w:rPr>
+              <w:t>✅</w:t>
+            </w:r>
+            <w:r>
+              <w:rPr>
+                <w:rFonts w:ascii="Consolas" w:hAnsi="Consolas" w:cs="Courier New"/>
+                <w:b/>
+                <w:bCs/>
+                <w:sz w:val="22"/>
+                <w:szCs w:val="22"/>
+              </w:rPr>
+              <w:t xml:space="preserve"> Option 2 — Make ONLY the link white (cleaner)</w:t>
+            </w:r>
+          </w:p>
+          <w:p>
+            <w:pPr>
+              <w:shd w:val="clear" w:color="auto" w:fill="FFFFFF"/>
+              <w:spacing w:after="120" w:line="360" w:lineRule="atLeast"/>
+              <w:rPr>
+                <w:rFonts w:ascii="Consolas" w:hAnsi="Consolas" w:cs="Courier New"/>
+                <w:sz w:val="22"/>
+                <w:szCs w:val="22"/>
+              </w:rPr>
+            </w:pPr>
+            <w:proofErr w:type="gramStart"/>
+            <w:r>
+              <w:rPr>
+                <w:rFonts w:ascii="Consolas" w:hAnsi="Consolas" w:cs="Courier New"/>
+                <w:sz w:val="22"/>
+                <w:szCs w:val="22"/>
+              </w:rPr>
+              <w:t>.hero</w:t>
+            </w:r>
+            <w:proofErr w:type="gramEnd"/>
+            <w:r>
+              <w:rPr>
+                <w:rFonts w:ascii="Consolas" w:hAnsi="Consolas" w:cs="Courier New"/>
+                <w:sz w:val="22"/>
+                <w:szCs w:val="22"/>
+              </w:rPr>
+              <w:t xml:space="preserve"> a {</w:t>
+            </w:r>
+          </w:p>
+          <w:p>
+            <w:pPr>
+              <w:shd w:val="clear" w:color="auto" w:fill="FFFFFF"/>
+              <w:spacing w:after="120" w:line="360" w:lineRule="atLeast"/>
+              <w:rPr>
+                <w:rFonts w:ascii="Consolas" w:hAnsi="Consolas" w:cs="Courier New"/>
+                <w:sz w:val="22"/>
+                <w:szCs w:val="22"/>
+              </w:rPr>
+            </w:pPr>
+            <w:r>
+              <w:rPr>
+                <w:rFonts w:ascii="Consolas" w:hAnsi="Consolas" w:cs="Courier New"/>
+                <w:sz w:val="22"/>
+                <w:szCs w:val="22"/>
+              </w:rPr>
+              <w:t xml:space="preserve">  color: </w:t>
+            </w:r>
+            <w:proofErr w:type="gramStart"/>
+            <w:r>
+              <w:rPr>
+                <w:rFonts w:ascii="Consolas" w:hAnsi="Consolas" w:cs="Courier New"/>
+                <w:sz w:val="22"/>
+                <w:szCs w:val="22"/>
+              </w:rPr>
+              <w:t xml:space="preserve">white;   </w:t>
+            </w:r>
+            <w:proofErr w:type="gramEnd"/>
+            <w:r>
+              <w:rPr>
+                <w:rFonts w:ascii="Consolas" w:hAnsi="Consolas" w:cs="Courier New"/>
+                <w:sz w:val="22"/>
+                <w:szCs w:val="22"/>
+              </w:rPr>
+              <w:t xml:space="preserve">      /* ← MAKE LINK WHITE */</w:t>
+            </w:r>
+          </w:p>
+          <w:p>
+            <w:pPr>
+              <w:shd w:val="clear" w:color="auto" w:fill="FFFFFF"/>
+              <w:spacing w:after="120" w:line="360" w:lineRule="atLeast"/>
+              <w:rPr>
+                <w:rFonts w:ascii="Consolas" w:hAnsi="Consolas" w:cs="Courier New"/>
+                <w:sz w:val="22"/>
+                <w:szCs w:val="22"/>
+              </w:rPr>
+            </w:pPr>
+            <w:r>
+              <w:rPr>
+                <w:rFonts w:ascii="Consolas" w:hAnsi="Consolas" w:cs="Courier New"/>
+                <w:sz w:val="22"/>
+                <w:szCs w:val="22"/>
+              </w:rPr>
+              <w:t xml:space="preserve">  text-decoration: </w:t>
+            </w:r>
+            <w:proofErr w:type="gramStart"/>
+            <w:r>
+              <w:rPr>
+                <w:rFonts w:ascii="Consolas" w:hAnsi="Consolas" w:cs="Courier New"/>
+                <w:sz w:val="22"/>
+                <w:szCs w:val="22"/>
+              </w:rPr>
+              <w:t>none;</w:t>
+            </w:r>
+            <w:proofErr w:type="gramEnd"/>
+          </w:p>
+          <w:p>
+            <w:pPr>
+              <w:shd w:val="clear" w:color="auto" w:fill="FFFFFF"/>
+              <w:spacing w:after="120" w:line="360" w:lineRule="atLeast"/>
+              <w:rPr>
+                <w:rFonts w:ascii="Consolas" w:hAnsi="Consolas" w:cs="Courier New"/>
+                <w:sz w:val="22"/>
+                <w:szCs w:val="22"/>
+              </w:rPr>
+            </w:pPr>
+            <w:r>
+              <w:rPr>
+                <w:rFonts w:ascii="Consolas" w:hAnsi="Consolas" w:cs="Courier New"/>
+                <w:sz w:val="22"/>
+                <w:szCs w:val="22"/>
+              </w:rPr>
+              <w:t>}</w:t>
+            </w:r>
+          </w:p>
+          <w:p>
+            <w:pPr>
+              <w:shd w:val="clear" w:color="auto" w:fill="FFFFFF"/>
+              <w:spacing w:after="120" w:line="360" w:lineRule="atLeast"/>
+              <w:rPr>
+                <w:rFonts w:ascii="Consolas" w:hAnsi="Consolas" w:cs="Courier New"/>
+                <w:sz w:val="22"/>
+                <w:szCs w:val="22"/>
+              </w:rPr>
+            </w:pPr>
+            <w:r>
+              <w:rPr>
+                <w:rFonts w:ascii="Consolas" w:hAnsi="Consolas" w:cs="Courier New"/>
+                <w:sz w:val="22"/>
+                <w:szCs w:val="22"/>
+              </w:rPr>
+              <w:t>If your link still appears purple/blue after clicking, also add:</w:t>
+            </w:r>
+          </w:p>
+          <w:p>
+            <w:pPr>
+              <w:shd w:val="clear" w:color="auto" w:fill="FFFFFF"/>
+              <w:spacing w:after="120" w:line="360" w:lineRule="atLeast"/>
+              <w:rPr>
+                <w:rFonts w:ascii="Consolas" w:hAnsi="Consolas" w:cs="Courier New"/>
+                <w:sz w:val="22"/>
+                <w:szCs w:val="22"/>
+              </w:rPr>
+            </w:pPr>
+            <w:proofErr w:type="gramStart"/>
+            <w:r>
+              <w:rPr>
+                <w:rFonts w:ascii="Consolas" w:hAnsi="Consolas" w:cs="Courier New"/>
+                <w:sz w:val="22"/>
+                <w:szCs w:val="22"/>
+              </w:rPr>
+              <w:lastRenderedPageBreak/>
+              <w:t>.hero</w:t>
+            </w:r>
+            <w:proofErr w:type="gramEnd"/>
+            <w:r>
+              <w:rPr>
+                <w:rFonts w:ascii="Consolas" w:hAnsi="Consolas" w:cs="Courier New"/>
+                <w:sz w:val="22"/>
+                <w:szCs w:val="22"/>
+              </w:rPr>
+              <w:t xml:space="preserve"> </w:t>
+            </w:r>
+            <w:proofErr w:type="gramStart"/>
+            <w:r>
+              <w:rPr>
+                <w:rFonts w:ascii="Consolas" w:hAnsi="Consolas" w:cs="Courier New"/>
+                <w:sz w:val="22"/>
+                <w:szCs w:val="22"/>
+              </w:rPr>
+              <w:t>a:visited</w:t>
+            </w:r>
+            <w:proofErr w:type="gramEnd"/>
+            <w:r>
+              <w:rPr>
+                <w:rFonts w:ascii="Consolas" w:hAnsi="Consolas" w:cs="Courier New"/>
+                <w:sz w:val="22"/>
+                <w:szCs w:val="22"/>
+              </w:rPr>
+              <w:t xml:space="preserve"> {</w:t>
+            </w:r>
+          </w:p>
+          <w:p>
+            <w:pPr>
+              <w:shd w:val="clear" w:color="auto" w:fill="FFFFFF"/>
+              <w:spacing w:after="120" w:line="360" w:lineRule="atLeast"/>
+              <w:rPr>
+                <w:rFonts w:ascii="Consolas" w:hAnsi="Consolas" w:cs="Courier New"/>
+                <w:sz w:val="22"/>
+                <w:szCs w:val="22"/>
+              </w:rPr>
+            </w:pPr>
+            <w:r>
+              <w:rPr>
+                <w:rFonts w:ascii="Consolas" w:hAnsi="Consolas" w:cs="Courier New"/>
+                <w:sz w:val="22"/>
+                <w:szCs w:val="22"/>
+              </w:rPr>
+              <w:t xml:space="preserve">  color: </w:t>
+            </w:r>
+            <w:proofErr w:type="gramStart"/>
+            <w:r>
+              <w:rPr>
+                <w:rFonts w:ascii="Consolas" w:hAnsi="Consolas" w:cs="Courier New"/>
+                <w:sz w:val="22"/>
+                <w:szCs w:val="22"/>
+              </w:rPr>
+              <w:t>white;</w:t>
+            </w:r>
+            <w:proofErr w:type="gramEnd"/>
+          </w:p>
+          <w:p>
+            <w:pPr>
+              <w:shd w:val="clear" w:color="auto" w:fill="FFFFFF"/>
+              <w:spacing w:after="120" w:line="360" w:lineRule="atLeast"/>
+              <w:rPr>
+                <w:rFonts w:ascii="Consolas" w:hAnsi="Consolas" w:cs="Courier New"/>
+                <w:sz w:val="22"/>
+                <w:szCs w:val="22"/>
+              </w:rPr>
+            </w:pPr>
+            <w:r>
+              <w:rPr>
+                <w:rFonts w:ascii="Consolas" w:hAnsi="Consolas" w:cs="Courier New"/>
+                <w:sz w:val="22"/>
+                <w:szCs w:val="22"/>
+              </w:rPr>
+              <w:t>}</w:t>
+            </w:r>
+          </w:p>
+          <w:p>
+            <w:pPr>
+              <w:shd w:val="clear" w:color="auto" w:fill="FFFFFF"/>
+              <w:spacing w:after="120" w:line="360" w:lineRule="atLeast"/>
+              <w:rPr>
+                <w:rFonts w:ascii="Consolas" w:hAnsi="Consolas" w:cs="Courier New"/>
+                <w:sz w:val="22"/>
+                <w:szCs w:val="22"/>
+              </w:rPr>
+            </w:pPr>
+            <w:r>
+              <w:rPr>
+                <w:rFonts w:ascii="Consolas" w:hAnsi="Consolas" w:cs="Courier New"/>
+                <w:kern w:val="2"/>
+                <w:sz w:val="22"/>
+                <w:szCs w:val="22"/>
+                <w:lang w:val="en-SG" w:eastAsia="zh-CN"/>
+                <w14:ligatures w14:val="standardContextual"/>
+              </w:rPr>
+              <w:pict w14:anchorId="6A6FE325">
+                <v:rect id="_x0000_i1033" style="width:0;height:1.5pt" o:hralign="center" o:hrstd="t" o:hr="t" fillcolor="#a0a0a0" stroked="f"/>
+              </w:pict>
+            </w:r>
+          </w:p>
+          <w:p>
+            <w:pPr>
+              <w:shd w:val="clear" w:color="auto" w:fill="FFFFFF"/>
+              <w:spacing w:after="120" w:line="360" w:lineRule="atLeast"/>
+              <w:rPr>
+                <w:rFonts w:ascii="Consolas" w:hAnsi="Consolas" w:cs="Courier New"/>
+                <w:b/>
+                <w:bCs/>
+                <w:sz w:val="22"/>
+                <w:szCs w:val="22"/>
+              </w:rPr>
+            </w:pPr>
+            <w:r>
+              <w:rPr>
+                <w:rFonts w:ascii="Segoe UI Emoji" w:hAnsi="Segoe UI Emoji" w:cs="Segoe UI Emoji"/>
+                <w:b/>
+                <w:bCs/>
+                <w:sz w:val="22"/>
+                <w:szCs w:val="22"/>
+              </w:rPr>
+              <w:t>⭐</w:t>
+            </w:r>
+            <w:r>
+              <w:rPr>
+                <w:rFonts w:ascii="Consolas" w:hAnsi="Consolas" w:cs="Courier New"/>
+                <w:b/>
+                <w:bCs/>
+                <w:sz w:val="22"/>
+                <w:szCs w:val="22"/>
+              </w:rPr>
+              <w:t xml:space="preserve"> Recommended (since it’s a hero banner)</w:t>
+            </w:r>
+          </w:p>
+          <w:p>
+            <w:pPr>
+              <w:shd w:val="clear" w:color="auto" w:fill="FFFFFF"/>
+              <w:spacing w:after="120" w:line="360" w:lineRule="atLeast"/>
+              <w:rPr>
+                <w:rFonts w:ascii="Consolas" w:hAnsi="Consolas" w:cs="Courier New"/>
+                <w:sz w:val="22"/>
+                <w:szCs w:val="22"/>
+              </w:rPr>
+            </w:pPr>
+            <w:r>
+              <w:rPr>
+                <w:rFonts w:ascii="Consolas" w:hAnsi="Consolas" w:cs="Courier New"/>
+                <w:sz w:val="22"/>
+                <w:szCs w:val="22"/>
+              </w:rPr>
+              <w:t xml:space="preserve">Use </w:t>
+            </w:r>
+            <w:r>
+              <w:rPr>
+                <w:rFonts w:ascii="Consolas" w:hAnsi="Consolas" w:cs="Courier New"/>
+                <w:b/>
+                <w:bCs/>
+                <w:sz w:val="22"/>
+                <w:szCs w:val="22"/>
+              </w:rPr>
+              <w:t>both</w:t>
+            </w:r>
+            <w:r>
+              <w:rPr>
+                <w:rFonts w:ascii="Consolas" w:hAnsi="Consolas" w:cs="Courier New"/>
+                <w:sz w:val="22"/>
+                <w:szCs w:val="22"/>
+              </w:rPr>
+              <w:t>:</w:t>
+            </w:r>
+          </w:p>
+          <w:p>
+            <w:pPr>
+              <w:shd w:val="clear" w:color="auto" w:fill="FFFFFF"/>
+              <w:spacing w:after="120" w:line="360" w:lineRule="atLeast"/>
+              <w:rPr>
+                <w:rFonts w:ascii="Consolas" w:hAnsi="Consolas" w:cs="Courier New"/>
+                <w:sz w:val="22"/>
+                <w:szCs w:val="22"/>
+              </w:rPr>
+            </w:pPr>
+            <w:proofErr w:type="gramStart"/>
+            <w:r>
+              <w:rPr>
+                <w:rFonts w:ascii="Consolas" w:hAnsi="Consolas" w:cs="Courier New"/>
+                <w:sz w:val="22"/>
+                <w:szCs w:val="22"/>
+              </w:rPr>
+              <w:t>.hero</w:t>
+            </w:r>
+            <w:proofErr w:type="gramEnd"/>
+            <w:r>
+              <w:rPr>
+                <w:rFonts w:ascii="Consolas" w:hAnsi="Consolas" w:cs="Courier New"/>
+                <w:sz w:val="22"/>
+                <w:szCs w:val="22"/>
+              </w:rPr>
+              <w:t xml:space="preserve"> {</w:t>
+            </w:r>
+          </w:p>
+          <w:p>
+            <w:pPr>
+              <w:shd w:val="clear" w:color="auto" w:fill="FFFFFF"/>
+              <w:spacing w:after="120" w:line="360" w:lineRule="atLeast"/>
+              <w:rPr>
+                <w:rFonts w:ascii="Consolas" w:hAnsi="Consolas" w:cs="Courier New"/>
+                <w:sz w:val="22"/>
+                <w:szCs w:val="22"/>
+              </w:rPr>
+            </w:pPr>
+            <w:r>
+              <w:rPr>
+                <w:rFonts w:ascii="Consolas" w:hAnsi="Consolas" w:cs="Courier New"/>
+                <w:sz w:val="22"/>
+                <w:szCs w:val="22"/>
+              </w:rPr>
+              <w:t xml:space="preserve">  color: </w:t>
+            </w:r>
+            <w:proofErr w:type="gramStart"/>
+            <w:r>
+              <w:rPr>
+                <w:rFonts w:ascii="Consolas" w:hAnsi="Consolas" w:cs="Courier New"/>
+                <w:sz w:val="22"/>
+                <w:szCs w:val="22"/>
+              </w:rPr>
+              <w:t>white;</w:t>
+            </w:r>
+            <w:proofErr w:type="gramEnd"/>
+          </w:p>
+          <w:p>
+            <w:pPr>
+              <w:shd w:val="clear" w:color="auto" w:fill="FFFFFF"/>
+              <w:spacing w:after="120" w:line="360" w:lineRule="atLeast"/>
+              <w:rPr>
+                <w:rFonts w:ascii="Consolas" w:hAnsi="Consolas" w:cs="Courier New"/>
+                <w:sz w:val="22"/>
+                <w:szCs w:val="22"/>
+              </w:rPr>
+            </w:pPr>
+            <w:r>
+              <w:rPr>
+                <w:rFonts w:ascii="Consolas" w:hAnsi="Consolas" w:cs="Courier New"/>
+                <w:sz w:val="22"/>
+                <w:szCs w:val="22"/>
+              </w:rPr>
+              <w:t>}</w:t>
+            </w:r>
+          </w:p>
+          <w:p>
+            <w:pPr>
+              <w:shd w:val="clear" w:color="auto" w:fill="FFFFFF"/>
+              <w:spacing w:after="120" w:line="360" w:lineRule="atLeast"/>
+              <w:rPr>
+                <w:rFonts w:ascii="Consolas" w:hAnsi="Consolas" w:cs="Courier New"/>
+                <w:sz w:val="22"/>
+                <w:szCs w:val="22"/>
+              </w:rPr>
+            </w:pPr>
+          </w:p>
+          <w:p>
+            <w:pPr>
+              <w:shd w:val="clear" w:color="auto" w:fill="FFFFFF"/>
+              <w:spacing w:after="120" w:line="360" w:lineRule="atLeast"/>
+              <w:rPr>
+                <w:rFonts w:ascii="Consolas" w:hAnsi="Consolas" w:cs="Courier New"/>
+                <w:sz w:val="22"/>
+                <w:szCs w:val="22"/>
+              </w:rPr>
+            </w:pPr>
+            <w:proofErr w:type="gramStart"/>
+            <w:r>
+              <w:rPr>
+                <w:rFonts w:ascii="Consolas" w:hAnsi="Consolas" w:cs="Courier New"/>
+                <w:sz w:val="22"/>
+                <w:szCs w:val="22"/>
+              </w:rPr>
+              <w:t>.hero</w:t>
+            </w:r>
+            <w:proofErr w:type="gramEnd"/>
+            <w:r>
+              <w:rPr>
+                <w:rFonts w:ascii="Consolas" w:hAnsi="Consolas" w:cs="Courier New"/>
+                <w:sz w:val="22"/>
+                <w:szCs w:val="22"/>
+              </w:rPr>
+              <w:t xml:space="preserve"> a {</w:t>
+            </w:r>
+          </w:p>
+          <w:p>
+            <w:pPr>
+              <w:shd w:val="clear" w:color="auto" w:fill="FFFFFF"/>
+              <w:spacing w:after="120" w:line="360" w:lineRule="atLeast"/>
+              <w:rPr>
+                <w:rFonts w:ascii="Consolas" w:hAnsi="Consolas" w:cs="Courier New"/>
+                <w:sz w:val="22"/>
+                <w:szCs w:val="22"/>
+              </w:rPr>
+            </w:pPr>
+            <w:r>
+              <w:rPr>
+                <w:rFonts w:ascii="Consolas" w:hAnsi="Consolas" w:cs="Courier New"/>
+                <w:sz w:val="22"/>
+                <w:szCs w:val="22"/>
+              </w:rPr>
+              <w:t xml:space="preserve">  color: </w:t>
+            </w:r>
+            <w:proofErr w:type="gramStart"/>
+            <w:r>
+              <w:rPr>
+                <w:rFonts w:ascii="Consolas" w:hAnsi="Consolas" w:cs="Courier New"/>
+                <w:sz w:val="22"/>
+                <w:szCs w:val="22"/>
+              </w:rPr>
+              <w:t>white;</w:t>
+            </w:r>
+            <w:proofErr w:type="gramEnd"/>
+          </w:p>
+          <w:p>
+            <w:pPr>
+              <w:shd w:val="clear" w:color="auto" w:fill="FFFFFF"/>
+              <w:spacing w:after="120" w:line="360" w:lineRule="atLeast"/>
+              <w:rPr>
+                <w:rFonts w:ascii="Consolas" w:hAnsi="Consolas" w:cs="Courier New"/>
+                <w:sz w:val="22"/>
+                <w:szCs w:val="22"/>
+              </w:rPr>
+            </w:pPr>
+            <w:r>
+              <w:rPr>
+                <w:rFonts w:ascii="Consolas" w:hAnsi="Consolas" w:cs="Courier New"/>
+                <w:sz w:val="22"/>
+                <w:szCs w:val="22"/>
+              </w:rPr>
+              <w:t xml:space="preserve">  text-decoration: </w:t>
+            </w:r>
+            <w:proofErr w:type="gramStart"/>
+            <w:r>
+              <w:rPr>
+                <w:rFonts w:ascii="Consolas" w:hAnsi="Consolas" w:cs="Courier New"/>
+                <w:sz w:val="22"/>
+                <w:szCs w:val="22"/>
+              </w:rPr>
+              <w:t>none;</w:t>
+            </w:r>
+            <w:proofErr w:type="gramEnd"/>
+          </w:p>
+          <w:p>
+            <w:pPr>
+              <w:shd w:val="clear" w:color="auto" w:fill="FFFFFF"/>
+              <w:spacing w:after="120" w:line="360" w:lineRule="atLeast"/>
+              <w:rPr>
+                <w:rFonts w:ascii="Consolas" w:hAnsi="Consolas" w:cs="Courier New"/>
+                <w:sz w:val="22"/>
+                <w:szCs w:val="22"/>
+              </w:rPr>
+            </w:pPr>
+            <w:r>
+              <w:rPr>
+                <w:rFonts w:ascii="Consolas" w:hAnsi="Consolas" w:cs="Courier New"/>
+                <w:sz w:val="22"/>
+                <w:szCs w:val="22"/>
+              </w:rPr>
+              <w:t>}</w:t>
+            </w:r>
+          </w:p>
+          <w:p>
+            <w:pPr>
+              <w:shd w:val="clear" w:color="auto" w:fill="FFFFFF"/>
+              <w:spacing w:after="120" w:line="360" w:lineRule="atLeast"/>
+              <w:rPr>
+                <w:rFonts w:ascii="Consolas" w:hAnsi="Consolas" w:cs="Courier New"/>
+                <w:sz w:val="22"/>
+                <w:szCs w:val="22"/>
+              </w:rPr>
+            </w:pPr>
+            <w:r>
+              <w:rPr>
+                <w:rFonts w:ascii="Consolas" w:hAnsi="Consolas" w:cs="Courier New"/>
+                <w:kern w:val="2"/>
+                <w:sz w:val="22"/>
+                <w:szCs w:val="22"/>
+                <w:lang w:val="en-SG" w:eastAsia="zh-CN"/>
+                <w14:ligatures w14:val="standardContextual"/>
+              </w:rPr>
+              <w:pict w14:anchorId="6169F42E">
+                <v:rect id="_x0000_i1034" style="width:0;height:1.5pt" o:hralign="center" o:hrstd="t" o:hr="t" fillcolor="#a0a0a0" stroked="f"/>
+              </w:pict>
+            </w:r>
+          </w:p>
+          <w:p>
+            <w:pPr>
+              <w:shd w:val="clear" w:color="auto" w:fill="FFFFFF"/>
+              <w:spacing w:after="120" w:line="360" w:lineRule="atLeast"/>
+              <w:rPr>
+                <w:rFonts w:ascii="Consolas" w:hAnsi="Consolas" w:cs="Courier New"/>
+                <w:sz w:val="22"/>
+                <w:szCs w:val="22"/>
+              </w:rPr>
+            </w:pPr>
+            <w:r>
+              <w:rPr>
+                <w:rFonts w:ascii="Consolas" w:hAnsi="Consolas" w:cs="Courier New"/>
+                <w:sz w:val="22"/>
+                <w:szCs w:val="22"/>
+              </w:rPr>
+              <w:t>If you want, I can help you add hover effects like glowing, underline, or fade animation.</w:t>
+            </w:r>
+          </w:p>
+          <w:p>
+            <w:pPr>
+              <w:shd w:val="clear" w:color="auto" w:fill="FFFFFF"/>
+              <w:spacing w:after="120" w:line="360" w:lineRule="atLeast"/>
+              <w:rPr>
+                <w:rFonts w:ascii="Consolas" w:hAnsi="Consolas" w:cs="Courier New"/>
+                <w:sz w:val="22"/>
+                <w:szCs w:val="22"/>
+                <w:lang w:val="en-SG"/>
+              </w:rPr>
+            </w:pPr>
+            <w:r>
+              <w:rPr>
+                <w:rFonts w:ascii="Consolas" w:hAnsi="Consolas" w:cs="Courier New"/>
+                <w:sz w:val="22"/>
+                <w:szCs w:val="22"/>
+                <w:lang w:val="en-SG"/>
+              </w:rPr>
+              <w:t>glitching animation?</w:t>
+            </w:r>
+          </w:p>
+          <w:p>
+            <w:pPr>
+              <w:shd w:val="clear" w:color="auto" w:fill="FFFFFF"/>
+              <w:spacing w:after="120" w:line="360" w:lineRule="atLeast"/>
+              <w:rPr>
+                <w:rFonts w:ascii="Consolas" w:hAnsi="Consolas" w:cs="Courier New"/>
+                <w:b/>
+                <w:bCs/>
+                <w:sz w:val="22"/>
+                <w:szCs w:val="22"/>
+                <w:lang w:val="en-SG"/>
+              </w:rPr>
+            </w:pPr>
+            <w:r>
+              <w:rPr>
+                <w:rFonts w:ascii="Consolas" w:hAnsi="Consolas" w:cs="Courier New"/>
+                <w:b/>
+                <w:bCs/>
+                <w:sz w:val="22"/>
+                <w:szCs w:val="22"/>
+                <w:lang w:val="en-SG"/>
+              </w:rPr>
+              <w:t>ChatGPT said:</w:t>
+            </w:r>
+          </w:p>
+          <w:p>
+            <w:pPr>
+              <w:shd w:val="clear" w:color="auto" w:fill="FFFFFF"/>
+              <w:spacing w:after="120" w:line="360" w:lineRule="atLeast"/>
+              <w:rPr>
+                <w:rFonts w:ascii="Consolas" w:hAnsi="Consolas" w:cs="Courier New"/>
+                <w:sz w:val="22"/>
+                <w:szCs w:val="22"/>
+                <w:lang w:val="en-SG"/>
+              </w:rPr>
+            </w:pPr>
+            <w:r>
+              <w:rPr>
+                <w:rFonts w:ascii="Consolas" w:hAnsi="Consolas" w:cs="Courier New"/>
+                <w:sz w:val="22"/>
+                <w:szCs w:val="22"/>
+                <w:lang w:val="en-SG"/>
+              </w:rPr>
+              <w:t xml:space="preserve">Absolutely! You can create a </w:t>
+            </w:r>
+            <w:r>
+              <w:rPr>
+                <w:rFonts w:ascii="Consolas" w:hAnsi="Consolas" w:cs="Courier New"/>
+                <w:b/>
+                <w:bCs/>
+                <w:sz w:val="22"/>
+                <w:szCs w:val="22"/>
+                <w:lang w:val="en-SG"/>
+              </w:rPr>
+              <w:t>glitching text animation</w:t>
+            </w:r>
+            <w:r>
+              <w:rPr>
+                <w:rFonts w:ascii="Consolas" w:hAnsi="Consolas" w:cs="Courier New"/>
+                <w:sz w:val="22"/>
+                <w:szCs w:val="22"/>
+                <w:lang w:val="en-SG"/>
+              </w:rPr>
+              <w:t xml:space="preserve"> using CSS for your hero link. This gives it that “digital/alien” vibe. Here’s a simple method:</w:t>
+            </w:r>
+          </w:p>
+          <w:p>
+            <w:pPr>
+              <w:shd w:val="clear" w:color="auto" w:fill="FFFFFF"/>
+              <w:spacing w:after="120" w:line="360" w:lineRule="atLeast"/>
+              <w:rPr>
+                <w:rFonts w:ascii="Consolas" w:hAnsi="Consolas" w:cs="Courier New"/>
+                <w:sz w:val="22"/>
+                <w:szCs w:val="22"/>
+                <w:lang w:val="en-SG"/>
+              </w:rPr>
+            </w:pPr>
+            <w:r>
+              <w:rPr>
+                <w:rFonts w:ascii="Consolas" w:hAnsi="Consolas" w:cs="Courier New"/>
+                <w:kern w:val="2"/>
+                <w:sz w:val="22"/>
+                <w:szCs w:val="22"/>
+                <w:lang w:val="en-SG" w:eastAsia="zh-CN"/>
+                <w14:ligatures w14:val="standardContextual"/>
+              </w:rPr>
+              <w:pict w14:anchorId="59180FDA">
+                <v:rect id="_x0000_i1035" style="width:0;height:1.5pt" o:hralign="center" o:hrstd="t" o:hr="t" fillcolor="#a0a0a0" stroked="f"/>
+              </w:pict>
+            </w:r>
+          </w:p>
+          <w:p>
+            <w:pPr>
+              <w:shd w:val="clear" w:color="auto" w:fill="FFFFFF"/>
+              <w:spacing w:after="120" w:line="360" w:lineRule="atLeast"/>
+              <w:rPr>
+                <w:rFonts w:ascii="Consolas" w:hAnsi="Consolas" w:cs="Courier New"/>
+                <w:b/>
+                <w:bCs/>
+                <w:sz w:val="22"/>
+                <w:szCs w:val="22"/>
+                <w:lang w:val="en-SG"/>
+              </w:rPr>
+            </w:pPr>
+            <w:r>
+              <w:rPr>
+                <w:rFonts w:ascii="Consolas" w:hAnsi="Consolas" w:cs="Courier New"/>
+                <w:b/>
+                <w:bCs/>
+                <w:sz w:val="22"/>
+                <w:szCs w:val="22"/>
+                <w:lang w:val="en-SG"/>
+              </w:rPr>
+              <w:t>HTML</w:t>
+            </w:r>
+          </w:p>
+          <w:p>
+            <w:pPr>
+              <w:shd w:val="clear" w:color="auto" w:fill="FFFFFF"/>
+              <w:spacing w:after="120" w:line="360" w:lineRule="atLeast"/>
+              <w:rPr>
+                <w:rFonts w:ascii="Consolas" w:hAnsi="Consolas" w:cs="Courier New"/>
+                <w:sz w:val="22"/>
+                <w:szCs w:val="22"/>
+                <w:lang w:val="en-SG"/>
+              </w:rPr>
+            </w:pPr>
+            <w:r>
+              <w:rPr>
+                <w:rFonts w:ascii="Consolas" w:hAnsi="Consolas" w:cs="Courier New"/>
+                <w:sz w:val="22"/>
+                <w:szCs w:val="22"/>
+                <w:lang w:val="en-SG"/>
+              </w:rPr>
+              <w:t>&lt;div class="hero"&gt;</w:t>
+            </w:r>
+          </w:p>
+          <w:p>
+            <w:pPr>
+              <w:shd w:val="clear" w:color="auto" w:fill="FFFFFF"/>
+              <w:spacing w:after="120" w:line="360" w:lineRule="atLeast"/>
+              <w:rPr>
+                <w:rFonts w:ascii="Consolas" w:hAnsi="Consolas" w:cs="Courier New"/>
+                <w:sz w:val="22"/>
+                <w:szCs w:val="22"/>
+                <w:lang w:val="en-SG"/>
+              </w:rPr>
+            </w:pPr>
+            <w:r>
+              <w:rPr>
+                <w:rFonts w:ascii="Consolas" w:hAnsi="Consolas" w:cs="Courier New"/>
+                <w:sz w:val="22"/>
+                <w:szCs w:val="22"/>
+                <w:lang w:val="en-SG"/>
+              </w:rPr>
+              <w:t xml:space="preserve">  &lt;a </w:t>
+            </w:r>
+            <w:proofErr w:type="spellStart"/>
+            <w:r>
+              <w:rPr>
+                <w:rFonts w:ascii="Consolas" w:hAnsi="Consolas" w:cs="Courier New"/>
+                <w:sz w:val="22"/>
+                <w:szCs w:val="22"/>
+                <w:lang w:val="en-SG"/>
+              </w:rPr>
+              <w:t>href</w:t>
+            </w:r>
+            <w:proofErr w:type="spellEnd"/>
+            <w:r>
+              <w:rPr>
+                <w:rFonts w:ascii="Consolas" w:hAnsi="Consolas" w:cs="Courier New"/>
+                <w:sz w:val="22"/>
+                <w:szCs w:val="22"/>
+                <w:lang w:val="en-SG"/>
+              </w:rPr>
+              <w:t>="https://open.spotify.com/album/3FOCNn4MK0Zo9vgpgqp7IH" class="glitch" target="_blank"&gt;</w:t>
+            </w:r>
+          </w:p>
+          <w:p>
+            <w:pPr>
+              <w:shd w:val="clear" w:color="auto" w:fill="FFFFFF"/>
+              <w:spacing w:after="120" w:line="360" w:lineRule="atLeast"/>
+              <w:rPr>
+                <w:rFonts w:ascii="Consolas" w:hAnsi="Consolas" w:cs="Courier New"/>
+                <w:sz w:val="22"/>
+                <w:szCs w:val="22"/>
+                <w:lang w:val="en-SG"/>
+              </w:rPr>
+            </w:pPr>
+            <w:r>
+              <w:rPr>
+                <w:rFonts w:ascii="Consolas" w:hAnsi="Consolas" w:cs="Courier New"/>
+                <w:sz w:val="22"/>
+                <w:szCs w:val="22"/>
+                <w:lang w:val="en-SG"/>
+              </w:rPr>
+              <w:t xml:space="preserve">    New Album Out Now!</w:t>
+            </w:r>
+          </w:p>
+          <w:p>
+            <w:pPr>
+              <w:shd w:val="clear" w:color="auto" w:fill="FFFFFF"/>
+              <w:spacing w:after="120" w:line="360" w:lineRule="atLeast"/>
+              <w:rPr>
+                <w:rFonts w:ascii="Consolas" w:hAnsi="Consolas" w:cs="Courier New"/>
+                <w:sz w:val="22"/>
+                <w:szCs w:val="22"/>
+                <w:lang w:val="en-SG"/>
+              </w:rPr>
+            </w:pPr>
+            <w:r>
+              <w:rPr>
+                <w:rFonts w:ascii="Consolas" w:hAnsi="Consolas" w:cs="Courier New"/>
+                <w:sz w:val="22"/>
+                <w:szCs w:val="22"/>
+                <w:lang w:val="en-SG"/>
+              </w:rPr>
+              <w:t xml:space="preserve">  &lt;/a&gt;</w:t>
+            </w:r>
+          </w:p>
+          <w:p>
+            <w:pPr>
+              <w:shd w:val="clear" w:color="auto" w:fill="FFFFFF"/>
+              <w:spacing w:after="120" w:line="360" w:lineRule="atLeast"/>
+              <w:rPr>
+                <w:rFonts w:ascii="Consolas" w:hAnsi="Consolas" w:cs="Courier New"/>
+                <w:sz w:val="22"/>
+                <w:szCs w:val="22"/>
+                <w:lang w:val="en-SG"/>
+              </w:rPr>
+            </w:pPr>
+            <w:r>
+              <w:rPr>
+                <w:rFonts w:ascii="Consolas" w:hAnsi="Consolas" w:cs="Courier New"/>
+                <w:sz w:val="22"/>
+                <w:szCs w:val="22"/>
+                <w:lang w:val="en-SG"/>
+              </w:rPr>
+              <w:t>&lt;/div&gt;</w:t>
+            </w:r>
+          </w:p>
+          <w:p>
+            <w:pPr>
+              <w:shd w:val="clear" w:color="auto" w:fill="FFFFFF"/>
+              <w:spacing w:after="120" w:line="360" w:lineRule="atLeast"/>
+              <w:rPr>
+                <w:rFonts w:ascii="Consolas" w:hAnsi="Consolas" w:cs="Courier New"/>
+                <w:sz w:val="22"/>
+                <w:szCs w:val="22"/>
+                <w:lang w:val="en-SG"/>
+              </w:rPr>
+            </w:pPr>
+            <w:r>
+              <w:rPr>
+                <w:rFonts w:ascii="Consolas" w:hAnsi="Consolas" w:cs="Courier New"/>
+                <w:kern w:val="2"/>
+                <w:sz w:val="22"/>
+                <w:szCs w:val="22"/>
+                <w:lang w:val="en-SG" w:eastAsia="zh-CN"/>
+                <w14:ligatures w14:val="standardContextual"/>
+              </w:rPr>
+              <w:lastRenderedPageBreak/>
+              <w:pict w14:anchorId="0B24FE42">
+                <v:rect id="_x0000_i1036" style="width:0;height:1.5pt" o:hralign="center" o:hrstd="t" o:hr="t" fillcolor="#a0a0a0" stroked="f"/>
+              </w:pict>
+            </w:r>
+          </w:p>
+          <w:p>
+            <w:pPr>
+              <w:shd w:val="clear" w:color="auto" w:fill="FFFFFF"/>
+              <w:spacing w:after="120" w:line="360" w:lineRule="atLeast"/>
+              <w:rPr>
+                <w:rFonts w:ascii="Consolas" w:hAnsi="Consolas" w:cs="Courier New"/>
+                <w:b/>
+                <w:bCs/>
+                <w:sz w:val="22"/>
+                <w:szCs w:val="22"/>
+                <w:lang w:val="en-SG"/>
+              </w:rPr>
+            </w:pPr>
+            <w:r>
+              <w:rPr>
+                <w:rFonts w:ascii="Consolas" w:hAnsi="Consolas" w:cs="Courier New"/>
+                <w:b/>
+                <w:bCs/>
+                <w:sz w:val="22"/>
+                <w:szCs w:val="22"/>
+                <w:lang w:val="en-SG"/>
+              </w:rPr>
+              <w:t>CSS Glitch Effect</w:t>
+            </w:r>
+          </w:p>
+          <w:p>
+            <w:pPr>
+              <w:shd w:val="clear" w:color="auto" w:fill="FFFFFF"/>
+              <w:spacing w:after="120" w:line="360" w:lineRule="atLeast"/>
+              <w:rPr>
+                <w:rFonts w:ascii="Consolas" w:hAnsi="Consolas" w:cs="Courier New"/>
+                <w:sz w:val="22"/>
+                <w:szCs w:val="22"/>
+                <w:lang w:val="en-SG"/>
+              </w:rPr>
+            </w:pPr>
+            <w:proofErr w:type="gramStart"/>
+            <w:r>
+              <w:rPr>
+                <w:rFonts w:ascii="Consolas" w:hAnsi="Consolas" w:cs="Courier New"/>
+                <w:sz w:val="22"/>
+                <w:szCs w:val="22"/>
+                <w:lang w:val="en-SG"/>
+              </w:rPr>
+              <w:t>.hero</w:t>
+            </w:r>
+            <w:proofErr w:type="gramEnd"/>
+            <w:r>
+              <w:rPr>
+                <w:rFonts w:ascii="Consolas" w:hAnsi="Consolas" w:cs="Courier New"/>
+                <w:sz w:val="22"/>
+                <w:szCs w:val="22"/>
+                <w:lang w:val="en-SG"/>
+              </w:rPr>
+              <w:t xml:space="preserve"> {</w:t>
+            </w:r>
+          </w:p>
+          <w:p>
+            <w:pPr>
+              <w:shd w:val="clear" w:color="auto" w:fill="FFFFFF"/>
+              <w:spacing w:after="120" w:line="360" w:lineRule="atLeast"/>
+              <w:rPr>
+                <w:rFonts w:ascii="Consolas" w:hAnsi="Consolas" w:cs="Courier New"/>
+                <w:sz w:val="22"/>
+                <w:szCs w:val="22"/>
+                <w:lang w:val="en-SG"/>
+              </w:rPr>
+            </w:pPr>
+            <w:r>
+              <w:rPr>
+                <w:rFonts w:ascii="Consolas" w:hAnsi="Consolas" w:cs="Courier New"/>
+                <w:sz w:val="22"/>
+                <w:szCs w:val="22"/>
+                <w:lang w:val="en-SG"/>
+              </w:rPr>
+              <w:t xml:space="preserve">  background: </w:t>
+            </w:r>
+            <w:proofErr w:type="spellStart"/>
+            <w:r>
+              <w:rPr>
+                <w:rFonts w:ascii="Consolas" w:hAnsi="Consolas" w:cs="Courier New"/>
+                <w:sz w:val="22"/>
+                <w:szCs w:val="22"/>
+                <w:lang w:val="en-SG"/>
+              </w:rPr>
+              <w:t>url</w:t>
+            </w:r>
+            <w:proofErr w:type="spellEnd"/>
+            <w:r>
+              <w:rPr>
+                <w:rFonts w:ascii="Consolas" w:hAnsi="Consolas" w:cs="Courier New"/>
+                <w:sz w:val="22"/>
+                <w:szCs w:val="22"/>
+                <w:lang w:val="en-SG"/>
+              </w:rPr>
+              <w:t xml:space="preserve">("images/mizi-karma-newest-release.jpg") </w:t>
+            </w:r>
+            <w:proofErr w:type="spellStart"/>
+            <w:r>
+              <w:rPr>
+                <w:rFonts w:ascii="Consolas" w:hAnsi="Consolas" w:cs="Courier New"/>
+                <w:sz w:val="22"/>
+                <w:szCs w:val="22"/>
+                <w:lang w:val="en-SG"/>
+              </w:rPr>
+              <w:t>center</w:t>
+            </w:r>
+            <w:proofErr w:type="spellEnd"/>
+            <w:r>
+              <w:rPr>
+                <w:rFonts w:ascii="Consolas" w:hAnsi="Consolas" w:cs="Courier New"/>
+                <w:sz w:val="22"/>
+                <w:szCs w:val="22"/>
+                <w:lang w:val="en-SG"/>
+              </w:rPr>
+              <w:t>/cover no-</w:t>
+            </w:r>
+            <w:proofErr w:type="gramStart"/>
+            <w:r>
+              <w:rPr>
+                <w:rFonts w:ascii="Consolas" w:hAnsi="Consolas" w:cs="Courier New"/>
+                <w:sz w:val="22"/>
+                <w:szCs w:val="22"/>
+                <w:lang w:val="en-SG"/>
+              </w:rPr>
+              <w:t>repeat;</w:t>
+            </w:r>
+            <w:proofErr w:type="gramEnd"/>
+          </w:p>
+          <w:p>
+            <w:pPr>
+              <w:shd w:val="clear" w:color="auto" w:fill="FFFFFF"/>
+              <w:spacing w:after="120" w:line="360" w:lineRule="atLeast"/>
+              <w:rPr>
+                <w:rFonts w:ascii="Consolas" w:hAnsi="Consolas" w:cs="Courier New"/>
+                <w:sz w:val="22"/>
+                <w:szCs w:val="22"/>
+                <w:lang w:val="en-SG"/>
+              </w:rPr>
+            </w:pPr>
+            <w:r>
+              <w:rPr>
+                <w:rFonts w:ascii="Consolas" w:hAnsi="Consolas" w:cs="Courier New"/>
+                <w:sz w:val="22"/>
+                <w:szCs w:val="22"/>
+                <w:lang w:val="en-SG"/>
+              </w:rPr>
+              <w:t xml:space="preserve">  height: </w:t>
+            </w:r>
+            <w:proofErr w:type="gramStart"/>
+            <w:r>
+              <w:rPr>
+                <w:rFonts w:ascii="Consolas" w:hAnsi="Consolas" w:cs="Courier New"/>
+                <w:sz w:val="22"/>
+                <w:szCs w:val="22"/>
+                <w:lang w:val="en-SG"/>
+              </w:rPr>
+              <w:t>300px;</w:t>
+            </w:r>
+            <w:proofErr w:type="gramEnd"/>
+          </w:p>
+          <w:p>
+            <w:pPr>
+              <w:shd w:val="clear" w:color="auto" w:fill="FFFFFF"/>
+              <w:spacing w:after="120" w:line="360" w:lineRule="atLeast"/>
+              <w:rPr>
+                <w:rFonts w:ascii="Consolas" w:hAnsi="Consolas" w:cs="Courier New"/>
+                <w:sz w:val="22"/>
+                <w:szCs w:val="22"/>
+                <w:lang w:val="en-SG"/>
+              </w:rPr>
+            </w:pPr>
+            <w:r>
+              <w:rPr>
+                <w:rFonts w:ascii="Consolas" w:hAnsi="Consolas" w:cs="Courier New"/>
+                <w:sz w:val="22"/>
+                <w:szCs w:val="22"/>
+                <w:lang w:val="en-SG"/>
+              </w:rPr>
+              <w:t xml:space="preserve">  display: </w:t>
+            </w:r>
+            <w:proofErr w:type="gramStart"/>
+            <w:r>
+              <w:rPr>
+                <w:rFonts w:ascii="Consolas" w:hAnsi="Consolas" w:cs="Courier New"/>
+                <w:sz w:val="22"/>
+                <w:szCs w:val="22"/>
+                <w:lang w:val="en-SG"/>
+              </w:rPr>
+              <w:t>flex;</w:t>
+            </w:r>
+            <w:proofErr w:type="gramEnd"/>
+          </w:p>
+          <w:p>
+            <w:pPr>
+              <w:shd w:val="clear" w:color="auto" w:fill="FFFFFF"/>
+              <w:spacing w:after="120" w:line="360" w:lineRule="atLeast"/>
+              <w:rPr>
+                <w:rFonts w:ascii="Consolas" w:hAnsi="Consolas" w:cs="Courier New"/>
+                <w:sz w:val="22"/>
+                <w:szCs w:val="22"/>
+                <w:lang w:val="en-SG"/>
+              </w:rPr>
+            </w:pPr>
+            <w:r>
+              <w:rPr>
+                <w:rFonts w:ascii="Consolas" w:hAnsi="Consolas" w:cs="Courier New"/>
+                <w:sz w:val="22"/>
+                <w:szCs w:val="22"/>
+                <w:lang w:val="en-SG"/>
+              </w:rPr>
+              <w:t xml:space="preserve">  align-items: </w:t>
+            </w:r>
+            <w:proofErr w:type="spellStart"/>
+            <w:proofErr w:type="gramStart"/>
+            <w:r>
+              <w:rPr>
+                <w:rFonts w:ascii="Consolas" w:hAnsi="Consolas" w:cs="Courier New"/>
+                <w:sz w:val="22"/>
+                <w:szCs w:val="22"/>
+                <w:lang w:val="en-SG"/>
+              </w:rPr>
+              <w:t>center</w:t>
+            </w:r>
+            <w:proofErr w:type="spellEnd"/>
+            <w:r>
+              <w:rPr>
+                <w:rFonts w:ascii="Consolas" w:hAnsi="Consolas" w:cs="Courier New"/>
+                <w:sz w:val="22"/>
+                <w:szCs w:val="22"/>
+                <w:lang w:val="en-SG"/>
+              </w:rPr>
+              <w:t>;</w:t>
+            </w:r>
+            <w:proofErr w:type="gramEnd"/>
+          </w:p>
+          <w:p>
+            <w:pPr>
+              <w:shd w:val="clear" w:color="auto" w:fill="FFFFFF"/>
+              <w:spacing w:after="120" w:line="360" w:lineRule="atLeast"/>
+              <w:rPr>
+                <w:rFonts w:ascii="Consolas" w:hAnsi="Consolas" w:cs="Courier New"/>
+                <w:sz w:val="22"/>
+                <w:szCs w:val="22"/>
+                <w:lang w:val="en-SG"/>
+              </w:rPr>
+            </w:pPr>
+            <w:r>
+              <w:rPr>
+                <w:rFonts w:ascii="Consolas" w:hAnsi="Consolas" w:cs="Courier New"/>
+                <w:sz w:val="22"/>
+                <w:szCs w:val="22"/>
+                <w:lang w:val="en-SG"/>
+              </w:rPr>
+              <w:t xml:space="preserve">  justify-content: </w:t>
+            </w:r>
+            <w:proofErr w:type="spellStart"/>
+            <w:proofErr w:type="gramStart"/>
+            <w:r>
+              <w:rPr>
+                <w:rFonts w:ascii="Consolas" w:hAnsi="Consolas" w:cs="Courier New"/>
+                <w:sz w:val="22"/>
+                <w:szCs w:val="22"/>
+                <w:lang w:val="en-SG"/>
+              </w:rPr>
+              <w:t>center</w:t>
+            </w:r>
+            <w:proofErr w:type="spellEnd"/>
+            <w:r>
+              <w:rPr>
+                <w:rFonts w:ascii="Consolas" w:hAnsi="Consolas" w:cs="Courier New"/>
+                <w:sz w:val="22"/>
+                <w:szCs w:val="22"/>
+                <w:lang w:val="en-SG"/>
+              </w:rPr>
+              <w:t>;</w:t>
+            </w:r>
+            <w:proofErr w:type="gramEnd"/>
+          </w:p>
+          <w:p>
+            <w:pPr>
+              <w:shd w:val="clear" w:color="auto" w:fill="FFFFFF"/>
+              <w:spacing w:after="120" w:line="360" w:lineRule="atLeast"/>
+              <w:rPr>
+                <w:rFonts w:ascii="Consolas" w:hAnsi="Consolas" w:cs="Courier New"/>
+                <w:sz w:val="22"/>
+                <w:szCs w:val="22"/>
+                <w:lang w:val="en-SG"/>
+              </w:rPr>
+            </w:pPr>
+            <w:r>
+              <w:rPr>
+                <w:rFonts w:ascii="Consolas" w:hAnsi="Consolas" w:cs="Courier New"/>
+                <w:sz w:val="22"/>
+                <w:szCs w:val="22"/>
+                <w:lang w:val="en-SG"/>
+              </w:rPr>
+              <w:t xml:space="preserve">  font-size: 3rem;</w:t>
+            </w:r>
+          </w:p>
+          <w:p>
+            <w:pPr>
+              <w:shd w:val="clear" w:color="auto" w:fill="FFFFFF"/>
+              <w:spacing w:after="120" w:line="360" w:lineRule="atLeast"/>
+              <w:rPr>
+                <w:rFonts w:ascii="Consolas" w:hAnsi="Consolas" w:cs="Courier New"/>
+                <w:sz w:val="22"/>
+                <w:szCs w:val="22"/>
+                <w:lang w:val="en-SG"/>
+              </w:rPr>
+            </w:pPr>
+            <w:r>
+              <w:rPr>
+                <w:rFonts w:ascii="Consolas" w:hAnsi="Consolas" w:cs="Courier New"/>
+                <w:sz w:val="22"/>
+                <w:szCs w:val="22"/>
+                <w:lang w:val="en-SG"/>
+              </w:rPr>
+              <w:t xml:space="preserve">  font-weight: bold;</w:t>
+            </w:r>
+          </w:p>
+          <w:p>
+            <w:pPr>
+              <w:shd w:val="clear" w:color="auto" w:fill="FFFFFF"/>
+              <w:spacing w:after="120" w:line="360" w:lineRule="atLeast"/>
+              <w:rPr>
+                <w:rFonts w:ascii="Consolas" w:hAnsi="Consolas" w:cs="Courier New"/>
+                <w:sz w:val="22"/>
+                <w:szCs w:val="22"/>
+                <w:lang w:val="en-SG"/>
+              </w:rPr>
+            </w:pPr>
+            <w:r>
+              <w:rPr>
+                <w:rFonts w:ascii="Consolas" w:hAnsi="Consolas" w:cs="Courier New"/>
+                <w:sz w:val="22"/>
+                <w:szCs w:val="22"/>
+                <w:lang w:val="en-SG"/>
+              </w:rPr>
+              <w:t xml:space="preserve">  text-shadow: 2px </w:t>
+            </w:r>
+            <w:proofErr w:type="spellStart"/>
+            <w:r>
+              <w:rPr>
+                <w:rFonts w:ascii="Consolas" w:hAnsi="Consolas" w:cs="Courier New"/>
+                <w:sz w:val="22"/>
+                <w:szCs w:val="22"/>
+                <w:lang w:val="en-SG"/>
+              </w:rPr>
+              <w:t>2px</w:t>
+            </w:r>
+            <w:proofErr w:type="spellEnd"/>
+            <w:r>
+              <w:rPr>
+                <w:rFonts w:ascii="Consolas" w:hAnsi="Consolas" w:cs="Courier New"/>
+                <w:sz w:val="22"/>
+                <w:szCs w:val="22"/>
+                <w:lang w:val="en-SG"/>
+              </w:rPr>
+              <w:t xml:space="preserve"> 5px black;</w:t>
+            </w:r>
+          </w:p>
+          <w:p>
+            <w:pPr>
+              <w:shd w:val="clear" w:color="auto" w:fill="FFFFFF"/>
+              <w:spacing w:after="120" w:line="360" w:lineRule="atLeast"/>
+              <w:rPr>
+                <w:rFonts w:ascii="Consolas" w:hAnsi="Consolas" w:cs="Courier New"/>
+                <w:sz w:val="22"/>
+                <w:szCs w:val="22"/>
+                <w:lang w:val="en-SG"/>
+              </w:rPr>
+            </w:pPr>
+            <w:r>
+              <w:rPr>
+                <w:rFonts w:ascii="Consolas" w:hAnsi="Consolas" w:cs="Courier New"/>
+                <w:sz w:val="22"/>
+                <w:szCs w:val="22"/>
+                <w:lang w:val="en-SG"/>
+              </w:rPr>
+              <w:t xml:space="preserve">  </w:t>
+            </w:r>
+            <w:proofErr w:type="spellStart"/>
+            <w:r>
+              <w:rPr>
+                <w:rFonts w:ascii="Consolas" w:hAnsi="Consolas" w:cs="Courier New"/>
+                <w:sz w:val="22"/>
+                <w:szCs w:val="22"/>
+                <w:lang w:val="en-SG"/>
+              </w:rPr>
+              <w:t>color</w:t>
+            </w:r>
+            <w:proofErr w:type="spellEnd"/>
+            <w:r>
+              <w:rPr>
+                <w:rFonts w:ascii="Consolas" w:hAnsi="Consolas" w:cs="Courier New"/>
+                <w:sz w:val="22"/>
+                <w:szCs w:val="22"/>
+                <w:lang w:val="en-SG"/>
+              </w:rPr>
+              <w:t>: white;</w:t>
+            </w:r>
+          </w:p>
+          <w:p>
+            <w:pPr>
+              <w:shd w:val="clear" w:color="auto" w:fill="FFFFFF"/>
+              <w:spacing w:after="120" w:line="360" w:lineRule="atLeast"/>
+              <w:rPr>
+                <w:rFonts w:ascii="Consolas" w:hAnsi="Consolas" w:cs="Courier New"/>
+                <w:sz w:val="22"/>
+                <w:szCs w:val="22"/>
+                <w:lang w:val="en-SG"/>
+              </w:rPr>
+            </w:pPr>
+            <w:r>
+              <w:rPr>
+                <w:rFonts w:ascii="Consolas" w:hAnsi="Consolas" w:cs="Courier New"/>
+                <w:sz w:val="22"/>
+                <w:szCs w:val="22"/>
+                <w:lang w:val="en-SG"/>
+              </w:rPr>
+              <w:t>}</w:t>
+            </w:r>
+          </w:p>
+          <w:p>
+            <w:pPr>
+              <w:shd w:val="clear" w:color="auto" w:fill="FFFFFF"/>
+              <w:spacing w:after="120" w:line="360" w:lineRule="atLeast"/>
+              <w:rPr>
+                <w:rFonts w:ascii="Consolas" w:hAnsi="Consolas" w:cs="Courier New"/>
+                <w:sz w:val="22"/>
+                <w:szCs w:val="22"/>
+                <w:lang w:val="en-SG"/>
+              </w:rPr>
+            </w:pPr>
+          </w:p>
+          <w:p>
+            <w:pPr>
+              <w:shd w:val="clear" w:color="auto" w:fill="FFFFFF"/>
+              <w:spacing w:after="120" w:line="360" w:lineRule="atLeast"/>
+              <w:rPr>
+                <w:rFonts w:ascii="Consolas" w:hAnsi="Consolas" w:cs="Courier New"/>
+                <w:sz w:val="22"/>
+                <w:szCs w:val="22"/>
+                <w:lang w:val="en-SG"/>
+              </w:rPr>
+            </w:pPr>
+            <w:r>
+              <w:rPr>
+                <w:rFonts w:ascii="Consolas" w:hAnsi="Consolas" w:cs="Courier New"/>
+                <w:sz w:val="22"/>
+                <w:szCs w:val="22"/>
+                <w:lang w:val="en-SG"/>
+              </w:rPr>
+              <w:t>.hero a {</w:t>
+            </w:r>
+          </w:p>
+          <w:p>
+            <w:pPr>
+              <w:shd w:val="clear" w:color="auto" w:fill="FFFFFF"/>
+              <w:spacing w:after="120" w:line="360" w:lineRule="atLeast"/>
+              <w:rPr>
+                <w:rFonts w:ascii="Consolas" w:hAnsi="Consolas" w:cs="Courier New"/>
+                <w:sz w:val="22"/>
+                <w:szCs w:val="22"/>
+                <w:lang w:val="en-SG"/>
+              </w:rPr>
+            </w:pPr>
+            <w:r>
+              <w:rPr>
+                <w:rFonts w:ascii="Consolas" w:hAnsi="Consolas" w:cs="Courier New"/>
+                <w:sz w:val="22"/>
+                <w:szCs w:val="22"/>
+                <w:lang w:val="en-SG"/>
+              </w:rPr>
+              <w:t xml:space="preserve">  </w:t>
+            </w:r>
+            <w:proofErr w:type="spellStart"/>
+            <w:r>
+              <w:rPr>
+                <w:rFonts w:ascii="Consolas" w:hAnsi="Consolas" w:cs="Courier New"/>
+                <w:sz w:val="22"/>
+                <w:szCs w:val="22"/>
+                <w:lang w:val="en-SG"/>
+              </w:rPr>
+              <w:t>color</w:t>
+            </w:r>
+            <w:proofErr w:type="spellEnd"/>
+            <w:r>
+              <w:rPr>
+                <w:rFonts w:ascii="Consolas" w:hAnsi="Consolas" w:cs="Courier New"/>
+                <w:sz w:val="22"/>
+                <w:szCs w:val="22"/>
+                <w:lang w:val="en-SG"/>
+              </w:rPr>
+              <w:t>: white;</w:t>
+            </w:r>
+          </w:p>
+          <w:p>
+            <w:pPr>
+              <w:shd w:val="clear" w:color="auto" w:fill="FFFFFF"/>
+              <w:spacing w:after="120" w:line="360" w:lineRule="atLeast"/>
+              <w:rPr>
+                <w:rFonts w:ascii="Consolas" w:hAnsi="Consolas" w:cs="Courier New"/>
+                <w:sz w:val="22"/>
+                <w:szCs w:val="22"/>
+                <w:lang w:val="en-SG"/>
+              </w:rPr>
+            </w:pPr>
+            <w:r>
+              <w:rPr>
+                <w:rFonts w:ascii="Consolas" w:hAnsi="Consolas" w:cs="Courier New"/>
+                <w:sz w:val="22"/>
+                <w:szCs w:val="22"/>
+                <w:lang w:val="en-SG"/>
+              </w:rPr>
+              <w:t xml:space="preserve">  text-decoration: none;</w:t>
+            </w:r>
+          </w:p>
+          <w:p>
+            <w:pPr>
+              <w:shd w:val="clear" w:color="auto" w:fill="FFFFFF"/>
+              <w:spacing w:after="120" w:line="360" w:lineRule="atLeast"/>
+              <w:rPr>
+                <w:rFonts w:ascii="Consolas" w:hAnsi="Consolas" w:cs="Courier New"/>
+                <w:sz w:val="22"/>
+                <w:szCs w:val="22"/>
+                <w:lang w:val="en-SG"/>
+              </w:rPr>
+            </w:pPr>
+            <w:r>
+              <w:rPr>
+                <w:rFonts w:ascii="Consolas" w:hAnsi="Consolas" w:cs="Courier New"/>
+                <w:sz w:val="22"/>
+                <w:szCs w:val="22"/>
+                <w:lang w:val="en-SG"/>
+              </w:rPr>
+              <w:t xml:space="preserve">  position: relative;</w:t>
+            </w:r>
+          </w:p>
+          <w:p>
+            <w:pPr>
+              <w:shd w:val="clear" w:color="auto" w:fill="FFFFFF"/>
+              <w:spacing w:after="120" w:line="360" w:lineRule="atLeast"/>
+              <w:rPr>
+                <w:rFonts w:ascii="Consolas" w:hAnsi="Consolas" w:cs="Courier New"/>
+                <w:sz w:val="22"/>
+                <w:szCs w:val="22"/>
+                <w:lang w:val="en-SG"/>
+              </w:rPr>
+            </w:pPr>
+            <w:r>
+              <w:rPr>
+                <w:rFonts w:ascii="Consolas" w:hAnsi="Consolas" w:cs="Courier New"/>
+                <w:sz w:val="22"/>
+                <w:szCs w:val="22"/>
+                <w:lang w:val="en-SG"/>
+              </w:rPr>
+              <w:t xml:space="preserve">  display: inline-block;</w:t>
+            </w:r>
+          </w:p>
+          <w:p>
+            <w:pPr>
+              <w:shd w:val="clear" w:color="auto" w:fill="FFFFFF"/>
+              <w:spacing w:after="120" w:line="360" w:lineRule="atLeast"/>
+              <w:rPr>
+                <w:rFonts w:ascii="Consolas" w:hAnsi="Consolas" w:cs="Courier New"/>
+                <w:sz w:val="22"/>
+                <w:szCs w:val="22"/>
+                <w:lang w:val="en-SG"/>
+              </w:rPr>
+            </w:pPr>
+            <w:r>
+              <w:rPr>
+                <w:rFonts w:ascii="Consolas" w:hAnsi="Consolas" w:cs="Courier New"/>
+                <w:sz w:val="22"/>
+                <w:szCs w:val="22"/>
+                <w:lang w:val="en-SG"/>
+              </w:rPr>
+              <w:t>}</w:t>
+            </w:r>
+          </w:p>
+          <w:p>
+            <w:pPr>
+              <w:shd w:val="clear" w:color="auto" w:fill="FFFFFF"/>
+              <w:spacing w:after="120" w:line="360" w:lineRule="atLeast"/>
+              <w:rPr>
+                <w:rFonts w:ascii="Consolas" w:hAnsi="Consolas" w:cs="Courier New"/>
+                <w:sz w:val="22"/>
+                <w:szCs w:val="22"/>
+                <w:lang w:val="en-SG"/>
+              </w:rPr>
+            </w:pPr>
+          </w:p>
+          <w:p>
+            <w:pPr>
+              <w:shd w:val="clear" w:color="auto" w:fill="FFFFFF"/>
+              <w:spacing w:after="120" w:line="360" w:lineRule="atLeast"/>
+              <w:rPr>
+                <w:rFonts w:ascii="Consolas" w:hAnsi="Consolas" w:cs="Courier New"/>
+                <w:sz w:val="22"/>
+                <w:szCs w:val="22"/>
+                <w:lang w:val="en-SG"/>
+              </w:rPr>
+            </w:pPr>
+            <w:r>
+              <w:rPr>
+                <w:rFonts w:ascii="Consolas" w:hAnsi="Consolas" w:cs="Courier New"/>
+                <w:sz w:val="22"/>
+                <w:szCs w:val="22"/>
+                <w:lang w:val="en-SG"/>
+              </w:rPr>
+              <w:t>/* Glitch effect */</w:t>
+            </w:r>
+          </w:p>
+          <w:p>
+            <w:pPr>
+              <w:shd w:val="clear" w:color="auto" w:fill="FFFFFF"/>
+              <w:spacing w:after="120" w:line="360" w:lineRule="atLeast"/>
+              <w:rPr>
+                <w:rFonts w:ascii="Consolas" w:hAnsi="Consolas" w:cs="Courier New"/>
+                <w:sz w:val="22"/>
+                <w:szCs w:val="22"/>
+                <w:lang w:val="en-SG"/>
+              </w:rPr>
+            </w:pPr>
+            <w:r>
+              <w:rPr>
+                <w:rFonts w:ascii="Consolas" w:hAnsi="Consolas" w:cs="Courier New"/>
+                <w:sz w:val="22"/>
+                <w:szCs w:val="22"/>
+                <w:lang w:val="en-SG"/>
+              </w:rPr>
+              <w:t>.glitch::before,</w:t>
+            </w:r>
+          </w:p>
+          <w:p>
+            <w:pPr>
+              <w:shd w:val="clear" w:color="auto" w:fill="FFFFFF"/>
+              <w:spacing w:after="120" w:line="360" w:lineRule="atLeast"/>
+              <w:rPr>
+                <w:rFonts w:ascii="Consolas" w:hAnsi="Consolas" w:cs="Courier New"/>
+                <w:sz w:val="22"/>
+                <w:szCs w:val="22"/>
+                <w:lang w:val="en-SG"/>
+              </w:rPr>
+            </w:pPr>
+            <w:r>
+              <w:rPr>
+                <w:rFonts w:ascii="Consolas" w:hAnsi="Consolas" w:cs="Courier New"/>
+                <w:sz w:val="22"/>
+                <w:szCs w:val="22"/>
+                <w:lang w:val="en-SG"/>
+              </w:rPr>
+              <w:t>.glitch::after {</w:t>
+            </w:r>
+          </w:p>
+          <w:p>
+            <w:pPr>
+              <w:shd w:val="clear" w:color="auto" w:fill="FFFFFF"/>
+              <w:spacing w:after="120" w:line="360" w:lineRule="atLeast"/>
+              <w:rPr>
+                <w:rFonts w:ascii="Consolas" w:hAnsi="Consolas" w:cs="Courier New"/>
+                <w:sz w:val="22"/>
+                <w:szCs w:val="22"/>
+                <w:lang w:val="en-SG"/>
+              </w:rPr>
+            </w:pPr>
+            <w:r>
+              <w:rPr>
+                <w:rFonts w:ascii="Consolas" w:hAnsi="Consolas" w:cs="Courier New"/>
+                <w:sz w:val="22"/>
+                <w:szCs w:val="22"/>
+                <w:lang w:val="en-SG"/>
+              </w:rPr>
+              <w:t xml:space="preserve">  content: </w:t>
+            </w:r>
+            <w:proofErr w:type="spellStart"/>
+            <w:r>
+              <w:rPr>
+                <w:rFonts w:ascii="Consolas" w:hAnsi="Consolas" w:cs="Courier New"/>
+                <w:sz w:val="22"/>
+                <w:szCs w:val="22"/>
+                <w:lang w:val="en-SG"/>
+              </w:rPr>
+              <w:t>attr</w:t>
+            </w:r>
+            <w:proofErr w:type="spellEnd"/>
+            <w:r>
+              <w:rPr>
+                <w:rFonts w:ascii="Consolas" w:hAnsi="Consolas" w:cs="Courier New"/>
+                <w:sz w:val="22"/>
+                <w:szCs w:val="22"/>
+                <w:lang w:val="en-SG"/>
+              </w:rPr>
+              <w:t>(data-text);</w:t>
+            </w:r>
+          </w:p>
+          <w:p>
+            <w:pPr>
+              <w:shd w:val="clear" w:color="auto" w:fill="FFFFFF"/>
+              <w:spacing w:after="120" w:line="360" w:lineRule="atLeast"/>
+              <w:rPr>
+                <w:rFonts w:ascii="Consolas" w:hAnsi="Consolas" w:cs="Courier New"/>
+                <w:sz w:val="22"/>
+                <w:szCs w:val="22"/>
+                <w:lang w:val="en-SG"/>
+              </w:rPr>
+            </w:pPr>
+            <w:r>
+              <w:rPr>
+                <w:rFonts w:ascii="Consolas" w:hAnsi="Consolas" w:cs="Courier New"/>
+                <w:sz w:val="22"/>
+                <w:szCs w:val="22"/>
+                <w:lang w:val="en-SG"/>
+              </w:rPr>
+              <w:t xml:space="preserve">  position: absolute;</w:t>
+            </w:r>
+          </w:p>
+          <w:p>
+            <w:pPr>
+              <w:shd w:val="clear" w:color="auto" w:fill="FFFFFF"/>
+              <w:spacing w:after="120" w:line="360" w:lineRule="atLeast"/>
+              <w:rPr>
+                <w:rFonts w:ascii="Consolas" w:hAnsi="Consolas" w:cs="Courier New"/>
+                <w:sz w:val="22"/>
+                <w:szCs w:val="22"/>
+                <w:lang w:val="en-SG"/>
+              </w:rPr>
+            </w:pPr>
+            <w:r>
+              <w:rPr>
+                <w:rFonts w:ascii="Consolas" w:hAnsi="Consolas" w:cs="Courier New"/>
+                <w:sz w:val="22"/>
+                <w:szCs w:val="22"/>
+                <w:lang w:val="en-SG"/>
+              </w:rPr>
+              <w:t xml:space="preserve">  left: 0;</w:t>
+            </w:r>
+          </w:p>
+          <w:p>
+            <w:pPr>
+              <w:shd w:val="clear" w:color="auto" w:fill="FFFFFF"/>
+              <w:spacing w:after="120" w:line="360" w:lineRule="atLeast"/>
+              <w:rPr>
+                <w:rFonts w:ascii="Consolas" w:hAnsi="Consolas" w:cs="Courier New"/>
+                <w:sz w:val="22"/>
+                <w:szCs w:val="22"/>
+                <w:lang w:val="en-SG"/>
+              </w:rPr>
+            </w:pPr>
+            <w:r>
+              <w:rPr>
+                <w:rFonts w:ascii="Consolas" w:hAnsi="Consolas" w:cs="Courier New"/>
+                <w:sz w:val="22"/>
+                <w:szCs w:val="22"/>
+                <w:lang w:val="en-SG"/>
+              </w:rPr>
+              <w:t xml:space="preserve">  width: 100%;</w:t>
+            </w:r>
+          </w:p>
+          <w:p>
+            <w:pPr>
+              <w:shd w:val="clear" w:color="auto" w:fill="FFFFFF"/>
+              <w:spacing w:after="120" w:line="360" w:lineRule="atLeast"/>
+              <w:rPr>
+                <w:rFonts w:ascii="Consolas" w:hAnsi="Consolas" w:cs="Courier New"/>
+                <w:sz w:val="22"/>
+                <w:szCs w:val="22"/>
+                <w:lang w:val="en-SG"/>
+              </w:rPr>
+            </w:pPr>
+            <w:r>
+              <w:rPr>
+                <w:rFonts w:ascii="Consolas" w:hAnsi="Consolas" w:cs="Courier New"/>
+                <w:sz w:val="22"/>
+                <w:szCs w:val="22"/>
+                <w:lang w:val="en-SG"/>
+              </w:rPr>
+              <w:lastRenderedPageBreak/>
+              <w:t xml:space="preserve">  overflow: hidden;</w:t>
+            </w:r>
+          </w:p>
+          <w:p>
+            <w:pPr>
+              <w:shd w:val="clear" w:color="auto" w:fill="FFFFFF"/>
+              <w:spacing w:after="120" w:line="360" w:lineRule="atLeast"/>
+              <w:rPr>
+                <w:rFonts w:ascii="Consolas" w:hAnsi="Consolas" w:cs="Courier New"/>
+                <w:sz w:val="22"/>
+                <w:szCs w:val="22"/>
+                <w:lang w:val="en-SG"/>
+              </w:rPr>
+            </w:pPr>
+            <w:r>
+              <w:rPr>
+                <w:rFonts w:ascii="Consolas" w:hAnsi="Consolas" w:cs="Courier New"/>
+                <w:sz w:val="22"/>
+                <w:szCs w:val="22"/>
+                <w:lang w:val="en-SG"/>
+              </w:rPr>
+              <w:t xml:space="preserve">  </w:t>
+            </w:r>
+            <w:proofErr w:type="spellStart"/>
+            <w:r>
+              <w:rPr>
+                <w:rFonts w:ascii="Consolas" w:hAnsi="Consolas" w:cs="Courier New"/>
+                <w:sz w:val="22"/>
+                <w:szCs w:val="22"/>
+                <w:lang w:val="en-SG"/>
+              </w:rPr>
+              <w:t>color</w:t>
+            </w:r>
+            <w:proofErr w:type="spellEnd"/>
+            <w:r>
+              <w:rPr>
+                <w:rFonts w:ascii="Consolas" w:hAnsi="Consolas" w:cs="Courier New"/>
+                <w:sz w:val="22"/>
+                <w:szCs w:val="22"/>
+                <w:lang w:val="en-SG"/>
+              </w:rPr>
+              <w:t>: white;</w:t>
+            </w:r>
+          </w:p>
+          <w:p>
+            <w:pPr>
+              <w:shd w:val="clear" w:color="auto" w:fill="FFFFFF"/>
+              <w:spacing w:after="120" w:line="360" w:lineRule="atLeast"/>
+              <w:rPr>
+                <w:rFonts w:ascii="Consolas" w:hAnsi="Consolas" w:cs="Courier New"/>
+                <w:sz w:val="22"/>
+                <w:szCs w:val="22"/>
+                <w:lang w:val="en-SG"/>
+              </w:rPr>
+            </w:pPr>
+            <w:r>
+              <w:rPr>
+                <w:rFonts w:ascii="Consolas" w:hAnsi="Consolas" w:cs="Courier New"/>
+                <w:sz w:val="22"/>
+                <w:szCs w:val="22"/>
+                <w:lang w:val="en-SG"/>
+              </w:rPr>
+              <w:t xml:space="preserve">  clip: </w:t>
+            </w:r>
+            <w:proofErr w:type="spellStart"/>
+            <w:r>
+              <w:rPr>
+                <w:rFonts w:ascii="Consolas" w:hAnsi="Consolas" w:cs="Courier New"/>
+                <w:sz w:val="22"/>
+                <w:szCs w:val="22"/>
+                <w:lang w:val="en-SG"/>
+              </w:rPr>
+              <w:t>rect</w:t>
+            </w:r>
+            <w:proofErr w:type="spellEnd"/>
+            <w:r>
+              <w:rPr>
+                <w:rFonts w:ascii="Consolas" w:hAnsi="Consolas" w:cs="Courier New"/>
+                <w:sz w:val="22"/>
+                <w:szCs w:val="22"/>
+                <w:lang w:val="en-SG"/>
+              </w:rPr>
+              <w:t>(0, 0, 0, 0);</w:t>
+            </w:r>
+          </w:p>
+          <w:p>
+            <w:pPr>
+              <w:shd w:val="clear" w:color="auto" w:fill="FFFFFF"/>
+              <w:spacing w:after="120" w:line="360" w:lineRule="atLeast"/>
+              <w:rPr>
+                <w:rFonts w:ascii="Consolas" w:hAnsi="Consolas" w:cs="Courier New"/>
+                <w:sz w:val="22"/>
+                <w:szCs w:val="22"/>
+                <w:lang w:val="en-SG"/>
+              </w:rPr>
+            </w:pPr>
+            <w:r>
+              <w:rPr>
+                <w:rFonts w:ascii="Consolas" w:hAnsi="Consolas" w:cs="Courier New"/>
+                <w:sz w:val="22"/>
+                <w:szCs w:val="22"/>
+                <w:lang w:val="en-SG"/>
+              </w:rPr>
+              <w:t>}</w:t>
+            </w:r>
+          </w:p>
+          <w:p>
+            <w:pPr>
+              <w:shd w:val="clear" w:color="auto" w:fill="FFFFFF"/>
+              <w:spacing w:after="120" w:line="360" w:lineRule="atLeast"/>
+              <w:rPr>
+                <w:rFonts w:ascii="Consolas" w:hAnsi="Consolas" w:cs="Courier New"/>
+                <w:sz w:val="22"/>
+                <w:szCs w:val="22"/>
+                <w:lang w:val="en-SG"/>
+              </w:rPr>
+            </w:pPr>
+          </w:p>
+          <w:p>
+            <w:pPr>
+              <w:shd w:val="clear" w:color="auto" w:fill="FFFFFF"/>
+              <w:spacing w:after="120" w:line="360" w:lineRule="atLeast"/>
+              <w:rPr>
+                <w:rFonts w:ascii="Consolas" w:hAnsi="Consolas" w:cs="Courier New"/>
+                <w:sz w:val="22"/>
+                <w:szCs w:val="22"/>
+                <w:lang w:val="en-SG"/>
+              </w:rPr>
+            </w:pPr>
+            <w:r>
+              <w:rPr>
+                <w:rFonts w:ascii="Consolas" w:hAnsi="Consolas" w:cs="Courier New"/>
+                <w:sz w:val="22"/>
+                <w:szCs w:val="22"/>
+                <w:lang w:val="en-SG"/>
+              </w:rPr>
+              <w:t>.glitch::before {</w:t>
+            </w:r>
+          </w:p>
+          <w:p>
+            <w:pPr>
+              <w:shd w:val="clear" w:color="auto" w:fill="FFFFFF"/>
+              <w:spacing w:after="120" w:line="360" w:lineRule="atLeast"/>
+              <w:rPr>
+                <w:rFonts w:ascii="Consolas" w:hAnsi="Consolas" w:cs="Courier New"/>
+                <w:sz w:val="22"/>
+                <w:szCs w:val="22"/>
+                <w:lang w:val="en-SG"/>
+              </w:rPr>
+            </w:pPr>
+            <w:r>
+              <w:rPr>
+                <w:rFonts w:ascii="Consolas" w:hAnsi="Consolas" w:cs="Courier New"/>
+                <w:sz w:val="22"/>
+                <w:szCs w:val="22"/>
+                <w:lang w:val="en-SG"/>
+              </w:rPr>
+              <w:t xml:space="preserve">  animation: </w:t>
+            </w:r>
+            <w:proofErr w:type="spellStart"/>
+            <w:r>
+              <w:rPr>
+                <w:rFonts w:ascii="Consolas" w:hAnsi="Consolas" w:cs="Courier New"/>
+                <w:sz w:val="22"/>
+                <w:szCs w:val="22"/>
+                <w:lang w:val="en-SG"/>
+              </w:rPr>
+              <w:t>glitchTop</w:t>
+            </w:r>
+            <w:proofErr w:type="spellEnd"/>
+            <w:r>
+              <w:rPr>
+                <w:rFonts w:ascii="Consolas" w:hAnsi="Consolas" w:cs="Courier New"/>
+                <w:sz w:val="22"/>
+                <w:szCs w:val="22"/>
+                <w:lang w:val="en-SG"/>
+              </w:rPr>
+              <w:t xml:space="preserve"> 2s infinite linear alternate-reverse;</w:t>
+            </w:r>
+          </w:p>
+          <w:p>
+            <w:pPr>
+              <w:shd w:val="clear" w:color="auto" w:fill="FFFFFF"/>
+              <w:spacing w:after="120" w:line="360" w:lineRule="atLeast"/>
+              <w:rPr>
+                <w:rFonts w:ascii="Consolas" w:hAnsi="Consolas" w:cs="Courier New"/>
+                <w:sz w:val="22"/>
+                <w:szCs w:val="22"/>
+                <w:lang w:val="en-SG"/>
+              </w:rPr>
+            </w:pPr>
+            <w:r>
+              <w:rPr>
+                <w:rFonts w:ascii="Consolas" w:hAnsi="Consolas" w:cs="Courier New"/>
+                <w:sz w:val="22"/>
+                <w:szCs w:val="22"/>
+                <w:lang w:val="en-SG"/>
+              </w:rPr>
+              <w:t xml:space="preserve">  </w:t>
+            </w:r>
+            <w:proofErr w:type="spellStart"/>
+            <w:r>
+              <w:rPr>
+                <w:rFonts w:ascii="Consolas" w:hAnsi="Consolas" w:cs="Courier New"/>
+                <w:sz w:val="22"/>
+                <w:szCs w:val="22"/>
+                <w:lang w:val="en-SG"/>
+              </w:rPr>
+              <w:t>color</w:t>
+            </w:r>
+            <w:proofErr w:type="spellEnd"/>
+            <w:r>
+              <w:rPr>
+                <w:rFonts w:ascii="Consolas" w:hAnsi="Consolas" w:cs="Courier New"/>
+                <w:sz w:val="22"/>
+                <w:szCs w:val="22"/>
+                <w:lang w:val="en-SG"/>
+              </w:rPr>
+              <w:t>: #00ffea;</w:t>
+            </w:r>
+          </w:p>
+          <w:p>
+            <w:pPr>
+              <w:shd w:val="clear" w:color="auto" w:fill="FFFFFF"/>
+              <w:spacing w:after="120" w:line="360" w:lineRule="atLeast"/>
+              <w:rPr>
+                <w:rFonts w:ascii="Consolas" w:hAnsi="Consolas" w:cs="Courier New"/>
+                <w:sz w:val="22"/>
+                <w:szCs w:val="22"/>
+                <w:lang w:val="en-SG"/>
+              </w:rPr>
+            </w:pPr>
+            <w:r>
+              <w:rPr>
+                <w:rFonts w:ascii="Consolas" w:hAnsi="Consolas" w:cs="Courier New"/>
+                <w:sz w:val="22"/>
+                <w:szCs w:val="22"/>
+                <w:lang w:val="en-SG"/>
+              </w:rPr>
+              <w:t xml:space="preserve">  text-shadow: -2px 0 #ff00c8;</w:t>
+            </w:r>
+          </w:p>
+          <w:p>
+            <w:pPr>
+              <w:shd w:val="clear" w:color="auto" w:fill="FFFFFF"/>
+              <w:spacing w:after="120" w:line="360" w:lineRule="atLeast"/>
+              <w:rPr>
+                <w:rFonts w:ascii="Consolas" w:hAnsi="Consolas" w:cs="Courier New"/>
+                <w:sz w:val="22"/>
+                <w:szCs w:val="22"/>
+                <w:lang w:val="en-SG"/>
+              </w:rPr>
+            </w:pPr>
+            <w:r>
+              <w:rPr>
+                <w:rFonts w:ascii="Consolas" w:hAnsi="Consolas" w:cs="Courier New"/>
+                <w:sz w:val="22"/>
+                <w:szCs w:val="22"/>
+                <w:lang w:val="en-SG"/>
+              </w:rPr>
+              <w:t>}</w:t>
+            </w:r>
+          </w:p>
+          <w:p>
+            <w:pPr>
+              <w:shd w:val="clear" w:color="auto" w:fill="FFFFFF"/>
+              <w:spacing w:after="120" w:line="360" w:lineRule="atLeast"/>
+              <w:rPr>
+                <w:rFonts w:ascii="Consolas" w:hAnsi="Consolas" w:cs="Courier New"/>
+                <w:sz w:val="22"/>
+                <w:szCs w:val="22"/>
+                <w:lang w:val="en-SG"/>
+              </w:rPr>
+            </w:pPr>
+          </w:p>
+          <w:p>
+            <w:pPr>
+              <w:shd w:val="clear" w:color="auto" w:fill="FFFFFF"/>
+              <w:spacing w:after="120" w:line="360" w:lineRule="atLeast"/>
+              <w:rPr>
+                <w:rFonts w:ascii="Consolas" w:hAnsi="Consolas" w:cs="Courier New"/>
+                <w:sz w:val="22"/>
+                <w:szCs w:val="22"/>
+                <w:lang w:val="en-SG"/>
+              </w:rPr>
+            </w:pPr>
+            <w:r>
+              <w:rPr>
+                <w:rFonts w:ascii="Consolas" w:hAnsi="Consolas" w:cs="Courier New"/>
+                <w:sz w:val="22"/>
+                <w:szCs w:val="22"/>
+                <w:lang w:val="en-SG"/>
+              </w:rPr>
+              <w:t>.glitch::after {</w:t>
+            </w:r>
+          </w:p>
+          <w:p>
+            <w:pPr>
+              <w:shd w:val="clear" w:color="auto" w:fill="FFFFFF"/>
+              <w:spacing w:after="120" w:line="360" w:lineRule="atLeast"/>
+              <w:rPr>
+                <w:rFonts w:ascii="Consolas" w:hAnsi="Consolas" w:cs="Courier New"/>
+                <w:sz w:val="22"/>
+                <w:szCs w:val="22"/>
+                <w:lang w:val="en-SG"/>
+              </w:rPr>
+            </w:pPr>
+            <w:r>
+              <w:rPr>
+                <w:rFonts w:ascii="Consolas" w:hAnsi="Consolas" w:cs="Courier New"/>
+                <w:sz w:val="22"/>
+                <w:szCs w:val="22"/>
+                <w:lang w:val="en-SG"/>
+              </w:rPr>
+              <w:t xml:space="preserve">  animation: </w:t>
+            </w:r>
+            <w:proofErr w:type="spellStart"/>
+            <w:r>
+              <w:rPr>
+                <w:rFonts w:ascii="Consolas" w:hAnsi="Consolas" w:cs="Courier New"/>
+                <w:sz w:val="22"/>
+                <w:szCs w:val="22"/>
+                <w:lang w:val="en-SG"/>
+              </w:rPr>
+              <w:t>glitchBottom</w:t>
+            </w:r>
+            <w:proofErr w:type="spellEnd"/>
+            <w:r>
+              <w:rPr>
+                <w:rFonts w:ascii="Consolas" w:hAnsi="Consolas" w:cs="Courier New"/>
+                <w:sz w:val="22"/>
+                <w:szCs w:val="22"/>
+                <w:lang w:val="en-SG"/>
+              </w:rPr>
+              <w:t xml:space="preserve"> 2s infinite linear alternate-reverse;</w:t>
+            </w:r>
+          </w:p>
+          <w:p>
+            <w:pPr>
+              <w:shd w:val="clear" w:color="auto" w:fill="FFFFFF"/>
+              <w:spacing w:after="120" w:line="360" w:lineRule="atLeast"/>
+              <w:rPr>
+                <w:rFonts w:ascii="Consolas" w:hAnsi="Consolas" w:cs="Courier New"/>
+                <w:sz w:val="22"/>
+                <w:szCs w:val="22"/>
+                <w:lang w:val="en-SG"/>
+              </w:rPr>
+            </w:pPr>
+            <w:r>
+              <w:rPr>
+                <w:rFonts w:ascii="Consolas" w:hAnsi="Consolas" w:cs="Courier New"/>
+                <w:sz w:val="22"/>
+                <w:szCs w:val="22"/>
+                <w:lang w:val="en-SG"/>
+              </w:rPr>
+              <w:t xml:space="preserve">  </w:t>
+            </w:r>
+            <w:proofErr w:type="spellStart"/>
+            <w:r>
+              <w:rPr>
+                <w:rFonts w:ascii="Consolas" w:hAnsi="Consolas" w:cs="Courier New"/>
+                <w:sz w:val="22"/>
+                <w:szCs w:val="22"/>
+                <w:lang w:val="en-SG"/>
+              </w:rPr>
+              <w:t>color</w:t>
+            </w:r>
+            <w:proofErr w:type="spellEnd"/>
+            <w:r>
+              <w:rPr>
+                <w:rFonts w:ascii="Consolas" w:hAnsi="Consolas" w:cs="Courier New"/>
+                <w:sz w:val="22"/>
+                <w:szCs w:val="22"/>
+                <w:lang w:val="en-SG"/>
+              </w:rPr>
+              <w:t>: #ff00c8;</w:t>
+            </w:r>
+          </w:p>
+          <w:p>
+            <w:pPr>
+              <w:shd w:val="clear" w:color="auto" w:fill="FFFFFF"/>
+              <w:spacing w:after="120" w:line="360" w:lineRule="atLeast"/>
+              <w:rPr>
+                <w:rFonts w:ascii="Consolas" w:hAnsi="Consolas" w:cs="Courier New"/>
+                <w:sz w:val="22"/>
+                <w:szCs w:val="22"/>
+                <w:lang w:val="en-SG"/>
+              </w:rPr>
+            </w:pPr>
+            <w:r>
+              <w:rPr>
+                <w:rFonts w:ascii="Consolas" w:hAnsi="Consolas" w:cs="Courier New"/>
+                <w:sz w:val="22"/>
+                <w:szCs w:val="22"/>
+                <w:lang w:val="en-SG"/>
+              </w:rPr>
+              <w:t xml:space="preserve">  text-shadow: 2px 0 #00ffea;</w:t>
+            </w:r>
+          </w:p>
+          <w:p>
+            <w:pPr>
+              <w:shd w:val="clear" w:color="auto" w:fill="FFFFFF"/>
+              <w:spacing w:after="120" w:line="360" w:lineRule="atLeast"/>
+              <w:rPr>
+                <w:rFonts w:ascii="Consolas" w:hAnsi="Consolas" w:cs="Courier New"/>
+                <w:sz w:val="22"/>
+                <w:szCs w:val="22"/>
+                <w:lang w:val="en-SG"/>
+              </w:rPr>
+            </w:pPr>
+            <w:r>
+              <w:rPr>
+                <w:rFonts w:ascii="Consolas" w:hAnsi="Consolas" w:cs="Courier New"/>
+                <w:sz w:val="22"/>
+                <w:szCs w:val="22"/>
+                <w:lang w:val="en-SG"/>
+              </w:rPr>
+              <w:t>}</w:t>
+            </w:r>
+          </w:p>
+          <w:p>
+            <w:pPr>
+              <w:shd w:val="clear" w:color="auto" w:fill="FFFFFF"/>
+              <w:spacing w:after="120" w:line="360" w:lineRule="atLeast"/>
+              <w:rPr>
+                <w:rFonts w:ascii="Consolas" w:hAnsi="Consolas" w:cs="Courier New"/>
+                <w:sz w:val="22"/>
+                <w:szCs w:val="22"/>
+                <w:lang w:val="en-SG"/>
+              </w:rPr>
+            </w:pPr>
+          </w:p>
+          <w:p>
+            <w:pPr>
+              <w:shd w:val="clear" w:color="auto" w:fill="FFFFFF"/>
+              <w:spacing w:after="120" w:line="360" w:lineRule="atLeast"/>
+              <w:rPr>
+                <w:rFonts w:ascii="Consolas" w:hAnsi="Consolas" w:cs="Courier New"/>
+                <w:sz w:val="22"/>
+                <w:szCs w:val="22"/>
+                <w:lang w:val="en-SG"/>
+              </w:rPr>
+            </w:pPr>
+            <w:r>
+              <w:rPr>
+                <w:rFonts w:ascii="Consolas" w:hAnsi="Consolas" w:cs="Courier New"/>
+                <w:sz w:val="22"/>
+                <w:szCs w:val="22"/>
+                <w:lang w:val="en-SG"/>
+              </w:rPr>
+              <w:t xml:space="preserve">@keyframes </w:t>
+            </w:r>
+            <w:proofErr w:type="spellStart"/>
+            <w:r>
+              <w:rPr>
+                <w:rFonts w:ascii="Consolas" w:hAnsi="Consolas" w:cs="Courier New"/>
+                <w:sz w:val="22"/>
+                <w:szCs w:val="22"/>
+                <w:lang w:val="en-SG"/>
+              </w:rPr>
+              <w:t>glitchTop</w:t>
+            </w:r>
+            <w:proofErr w:type="spellEnd"/>
+            <w:r>
+              <w:rPr>
+                <w:rFonts w:ascii="Consolas" w:hAnsi="Consolas" w:cs="Courier New"/>
+                <w:sz w:val="22"/>
+                <w:szCs w:val="22"/>
+                <w:lang w:val="en-SG"/>
+              </w:rPr>
+              <w:t xml:space="preserve"> {</w:t>
+            </w:r>
+          </w:p>
+          <w:p>
+            <w:pPr>
+              <w:shd w:val="clear" w:color="auto" w:fill="FFFFFF"/>
+              <w:spacing w:after="120" w:line="360" w:lineRule="atLeast"/>
+              <w:rPr>
+                <w:rFonts w:ascii="Consolas" w:hAnsi="Consolas" w:cs="Courier New"/>
+                <w:sz w:val="22"/>
+                <w:szCs w:val="22"/>
+                <w:lang w:val="en-SG"/>
+              </w:rPr>
+            </w:pPr>
+            <w:r>
+              <w:rPr>
+                <w:rFonts w:ascii="Consolas" w:hAnsi="Consolas" w:cs="Courier New"/>
+                <w:sz w:val="22"/>
+                <w:szCs w:val="22"/>
+                <w:lang w:val="en-SG"/>
+              </w:rPr>
+              <w:t xml:space="preserve">  0% { clip: </w:t>
+            </w:r>
+            <w:proofErr w:type="spellStart"/>
+            <w:r>
+              <w:rPr>
+                <w:rFonts w:ascii="Consolas" w:hAnsi="Consolas" w:cs="Courier New"/>
+                <w:sz w:val="22"/>
+                <w:szCs w:val="22"/>
+                <w:lang w:val="en-SG"/>
+              </w:rPr>
+              <w:t>rect</w:t>
+            </w:r>
+            <w:proofErr w:type="spellEnd"/>
+            <w:r>
+              <w:rPr>
+                <w:rFonts w:ascii="Consolas" w:hAnsi="Consolas" w:cs="Courier New"/>
+                <w:sz w:val="22"/>
+                <w:szCs w:val="22"/>
+                <w:lang w:val="en-SG"/>
+              </w:rPr>
+              <w:t>(2px, 9999px, 30px, 0); transform: translate(-2px, -2px); }</w:t>
+            </w:r>
+          </w:p>
+          <w:p>
+            <w:pPr>
+              <w:shd w:val="clear" w:color="auto" w:fill="FFFFFF"/>
+              <w:spacing w:after="120" w:line="360" w:lineRule="atLeast"/>
+              <w:rPr>
+                <w:rFonts w:ascii="Consolas" w:hAnsi="Consolas" w:cs="Courier New"/>
+                <w:sz w:val="22"/>
+                <w:szCs w:val="22"/>
+                <w:lang w:val="en-SG"/>
+              </w:rPr>
+            </w:pPr>
+            <w:r>
+              <w:rPr>
+                <w:rFonts w:ascii="Consolas" w:hAnsi="Consolas" w:cs="Courier New"/>
+                <w:sz w:val="22"/>
+                <w:szCs w:val="22"/>
+                <w:lang w:val="en-SG"/>
+              </w:rPr>
+              <w:t xml:space="preserve">  20% { clip: </w:t>
+            </w:r>
+            <w:proofErr w:type="spellStart"/>
+            <w:r>
+              <w:rPr>
+                <w:rFonts w:ascii="Consolas" w:hAnsi="Consolas" w:cs="Courier New"/>
+                <w:sz w:val="22"/>
+                <w:szCs w:val="22"/>
+                <w:lang w:val="en-SG"/>
+              </w:rPr>
+              <w:t>rect</w:t>
+            </w:r>
+            <w:proofErr w:type="spellEnd"/>
+            <w:r>
+              <w:rPr>
+                <w:rFonts w:ascii="Consolas" w:hAnsi="Consolas" w:cs="Courier New"/>
+                <w:sz w:val="22"/>
+                <w:szCs w:val="22"/>
+                <w:lang w:val="en-SG"/>
+              </w:rPr>
+              <w:t>(10px, 9999px, 40px, 0); transform: translate(2px, 2px); }</w:t>
+            </w:r>
+          </w:p>
+          <w:p>
+            <w:pPr>
+              <w:shd w:val="clear" w:color="auto" w:fill="FFFFFF"/>
+              <w:spacing w:after="120" w:line="360" w:lineRule="atLeast"/>
+              <w:rPr>
+                <w:rFonts w:ascii="Consolas" w:hAnsi="Consolas" w:cs="Courier New"/>
+                <w:sz w:val="22"/>
+                <w:szCs w:val="22"/>
+                <w:lang w:val="en-SG"/>
+              </w:rPr>
+            </w:pPr>
+            <w:r>
+              <w:rPr>
+                <w:rFonts w:ascii="Consolas" w:hAnsi="Consolas" w:cs="Courier New"/>
+                <w:sz w:val="22"/>
+                <w:szCs w:val="22"/>
+                <w:lang w:val="en-SG"/>
+              </w:rPr>
+              <w:t xml:space="preserve">  40% { clip: </w:t>
+            </w:r>
+            <w:proofErr w:type="spellStart"/>
+            <w:r>
+              <w:rPr>
+                <w:rFonts w:ascii="Consolas" w:hAnsi="Consolas" w:cs="Courier New"/>
+                <w:sz w:val="22"/>
+                <w:szCs w:val="22"/>
+                <w:lang w:val="en-SG"/>
+              </w:rPr>
+              <w:t>rect</w:t>
+            </w:r>
+            <w:proofErr w:type="spellEnd"/>
+            <w:r>
+              <w:rPr>
+                <w:rFonts w:ascii="Consolas" w:hAnsi="Consolas" w:cs="Courier New"/>
+                <w:sz w:val="22"/>
+                <w:szCs w:val="22"/>
+                <w:lang w:val="en-SG"/>
+              </w:rPr>
+              <w:t>(15px, 9999px, 25px, 0); transform: translate(-2px, 0); }</w:t>
+            </w:r>
+          </w:p>
+          <w:p>
+            <w:pPr>
+              <w:shd w:val="clear" w:color="auto" w:fill="FFFFFF"/>
+              <w:spacing w:after="120" w:line="360" w:lineRule="atLeast"/>
+              <w:rPr>
+                <w:rFonts w:ascii="Consolas" w:hAnsi="Consolas" w:cs="Courier New"/>
+                <w:sz w:val="22"/>
+                <w:szCs w:val="22"/>
+                <w:lang w:val="en-SG"/>
+              </w:rPr>
+            </w:pPr>
+            <w:r>
+              <w:rPr>
+                <w:rFonts w:ascii="Consolas" w:hAnsi="Consolas" w:cs="Courier New"/>
+                <w:sz w:val="22"/>
+                <w:szCs w:val="22"/>
+                <w:lang w:val="en-SG"/>
+              </w:rPr>
+              <w:t xml:space="preserve">  60% { clip: </w:t>
+            </w:r>
+            <w:proofErr w:type="spellStart"/>
+            <w:r>
+              <w:rPr>
+                <w:rFonts w:ascii="Consolas" w:hAnsi="Consolas" w:cs="Courier New"/>
+                <w:sz w:val="22"/>
+                <w:szCs w:val="22"/>
+                <w:lang w:val="en-SG"/>
+              </w:rPr>
+              <w:t>rect</w:t>
+            </w:r>
+            <w:proofErr w:type="spellEnd"/>
+            <w:r>
+              <w:rPr>
+                <w:rFonts w:ascii="Consolas" w:hAnsi="Consolas" w:cs="Courier New"/>
+                <w:sz w:val="22"/>
+                <w:szCs w:val="22"/>
+                <w:lang w:val="en-SG"/>
+              </w:rPr>
+              <w:t>(5px, 9999px, 35px, 0); transform: translate(2px, -2px); }</w:t>
+            </w:r>
+          </w:p>
+          <w:p>
+            <w:pPr>
+              <w:shd w:val="clear" w:color="auto" w:fill="FFFFFF"/>
+              <w:spacing w:after="120" w:line="360" w:lineRule="atLeast"/>
+              <w:rPr>
+                <w:rFonts w:ascii="Consolas" w:hAnsi="Consolas" w:cs="Courier New"/>
+                <w:sz w:val="22"/>
+                <w:szCs w:val="22"/>
+                <w:lang w:val="en-SG"/>
+              </w:rPr>
+            </w:pPr>
+            <w:r>
+              <w:rPr>
+                <w:rFonts w:ascii="Consolas" w:hAnsi="Consolas" w:cs="Courier New"/>
+                <w:sz w:val="22"/>
+                <w:szCs w:val="22"/>
+                <w:lang w:val="en-SG"/>
+              </w:rPr>
+              <w:t xml:space="preserve">  80% { clip: </w:t>
+            </w:r>
+            <w:proofErr w:type="spellStart"/>
+            <w:r>
+              <w:rPr>
+                <w:rFonts w:ascii="Consolas" w:hAnsi="Consolas" w:cs="Courier New"/>
+                <w:sz w:val="22"/>
+                <w:szCs w:val="22"/>
+                <w:lang w:val="en-SG"/>
+              </w:rPr>
+              <w:t>rect</w:t>
+            </w:r>
+            <w:proofErr w:type="spellEnd"/>
+            <w:r>
+              <w:rPr>
+                <w:rFonts w:ascii="Consolas" w:hAnsi="Consolas" w:cs="Courier New"/>
+                <w:sz w:val="22"/>
+                <w:szCs w:val="22"/>
+                <w:lang w:val="en-SG"/>
+              </w:rPr>
+              <w:t>(0px, 9999px, 40px, 0); transform: translate(-1px, 1px); }</w:t>
+            </w:r>
+          </w:p>
+          <w:p>
+            <w:pPr>
+              <w:shd w:val="clear" w:color="auto" w:fill="FFFFFF"/>
+              <w:spacing w:after="120" w:line="360" w:lineRule="atLeast"/>
+              <w:rPr>
+                <w:rFonts w:ascii="Consolas" w:hAnsi="Consolas" w:cs="Courier New"/>
+                <w:sz w:val="22"/>
+                <w:szCs w:val="22"/>
+                <w:lang w:val="en-SG"/>
+              </w:rPr>
+            </w:pPr>
+            <w:r>
+              <w:rPr>
+                <w:rFonts w:ascii="Consolas" w:hAnsi="Consolas" w:cs="Courier New"/>
+                <w:sz w:val="22"/>
+                <w:szCs w:val="22"/>
+                <w:lang w:val="en-SG"/>
+              </w:rPr>
+              <w:t xml:space="preserve">  100% { clip: </w:t>
+            </w:r>
+            <w:proofErr w:type="spellStart"/>
+            <w:r>
+              <w:rPr>
+                <w:rFonts w:ascii="Consolas" w:hAnsi="Consolas" w:cs="Courier New"/>
+                <w:sz w:val="22"/>
+                <w:szCs w:val="22"/>
+                <w:lang w:val="en-SG"/>
+              </w:rPr>
+              <w:t>rect</w:t>
+            </w:r>
+            <w:proofErr w:type="spellEnd"/>
+            <w:r>
+              <w:rPr>
+                <w:rFonts w:ascii="Consolas" w:hAnsi="Consolas" w:cs="Courier New"/>
+                <w:sz w:val="22"/>
+                <w:szCs w:val="22"/>
+                <w:lang w:val="en-SG"/>
+              </w:rPr>
+              <w:t>(2px, 9999px, 30px, 0); transform: translate(0, 0); }</w:t>
+            </w:r>
+          </w:p>
+          <w:p>
+            <w:pPr>
+              <w:shd w:val="clear" w:color="auto" w:fill="FFFFFF"/>
+              <w:spacing w:after="120" w:line="360" w:lineRule="atLeast"/>
+              <w:rPr>
+                <w:rFonts w:ascii="Consolas" w:hAnsi="Consolas" w:cs="Courier New"/>
+                <w:sz w:val="22"/>
+                <w:szCs w:val="22"/>
+                <w:lang w:val="en-SG"/>
+              </w:rPr>
+            </w:pPr>
+            <w:r>
+              <w:rPr>
+                <w:rFonts w:ascii="Consolas" w:hAnsi="Consolas" w:cs="Courier New"/>
+                <w:sz w:val="22"/>
+                <w:szCs w:val="22"/>
+                <w:lang w:val="en-SG"/>
+              </w:rPr>
+              <w:t>}</w:t>
+            </w:r>
+          </w:p>
+          <w:p>
+            <w:pPr>
+              <w:shd w:val="clear" w:color="auto" w:fill="FFFFFF"/>
+              <w:spacing w:after="120" w:line="360" w:lineRule="atLeast"/>
+              <w:rPr>
+                <w:rFonts w:ascii="Consolas" w:hAnsi="Consolas" w:cs="Courier New"/>
+                <w:sz w:val="22"/>
+                <w:szCs w:val="22"/>
+                <w:lang w:val="en-SG"/>
+              </w:rPr>
+            </w:pPr>
+          </w:p>
+          <w:p>
+            <w:pPr>
+              <w:shd w:val="clear" w:color="auto" w:fill="FFFFFF"/>
+              <w:spacing w:after="120" w:line="360" w:lineRule="atLeast"/>
+              <w:rPr>
+                <w:rFonts w:ascii="Consolas" w:hAnsi="Consolas" w:cs="Courier New"/>
+                <w:sz w:val="22"/>
+                <w:szCs w:val="22"/>
+                <w:lang w:val="en-SG"/>
+              </w:rPr>
+            </w:pPr>
+            <w:r>
+              <w:rPr>
+                <w:rFonts w:ascii="Consolas" w:hAnsi="Consolas" w:cs="Courier New"/>
+                <w:sz w:val="22"/>
+                <w:szCs w:val="22"/>
+                <w:lang w:val="en-SG"/>
+              </w:rPr>
+              <w:t xml:space="preserve">@keyframes </w:t>
+            </w:r>
+            <w:proofErr w:type="spellStart"/>
+            <w:r>
+              <w:rPr>
+                <w:rFonts w:ascii="Consolas" w:hAnsi="Consolas" w:cs="Courier New"/>
+                <w:sz w:val="22"/>
+                <w:szCs w:val="22"/>
+                <w:lang w:val="en-SG"/>
+              </w:rPr>
+              <w:t>glitchBottom</w:t>
+            </w:r>
+            <w:proofErr w:type="spellEnd"/>
+            <w:r>
+              <w:rPr>
+                <w:rFonts w:ascii="Consolas" w:hAnsi="Consolas" w:cs="Courier New"/>
+                <w:sz w:val="22"/>
+                <w:szCs w:val="22"/>
+                <w:lang w:val="en-SG"/>
+              </w:rPr>
+              <w:t xml:space="preserve"> {</w:t>
+            </w:r>
+          </w:p>
+          <w:p>
+            <w:pPr>
+              <w:shd w:val="clear" w:color="auto" w:fill="FFFFFF"/>
+              <w:spacing w:after="120" w:line="360" w:lineRule="atLeast"/>
+              <w:rPr>
+                <w:rFonts w:ascii="Consolas" w:hAnsi="Consolas" w:cs="Courier New"/>
+                <w:sz w:val="22"/>
+                <w:szCs w:val="22"/>
+                <w:lang w:val="en-SG"/>
+              </w:rPr>
+            </w:pPr>
+            <w:r>
+              <w:rPr>
+                <w:rFonts w:ascii="Consolas" w:hAnsi="Consolas" w:cs="Courier New"/>
+                <w:sz w:val="22"/>
+                <w:szCs w:val="22"/>
+                <w:lang w:val="en-SG"/>
+              </w:rPr>
+              <w:t xml:space="preserve">  0% { clip: </w:t>
+            </w:r>
+            <w:proofErr w:type="spellStart"/>
+            <w:r>
+              <w:rPr>
+                <w:rFonts w:ascii="Consolas" w:hAnsi="Consolas" w:cs="Courier New"/>
+                <w:sz w:val="22"/>
+                <w:szCs w:val="22"/>
+                <w:lang w:val="en-SG"/>
+              </w:rPr>
+              <w:t>rect</w:t>
+            </w:r>
+            <w:proofErr w:type="spellEnd"/>
+            <w:r>
+              <w:rPr>
+                <w:rFonts w:ascii="Consolas" w:hAnsi="Consolas" w:cs="Courier New"/>
+                <w:sz w:val="22"/>
+                <w:szCs w:val="22"/>
+                <w:lang w:val="en-SG"/>
+              </w:rPr>
+              <w:t>(40px, 9999px, 60px, 0); transform: translate(2px, 2px); }</w:t>
+            </w:r>
+          </w:p>
+          <w:p>
+            <w:pPr>
+              <w:shd w:val="clear" w:color="auto" w:fill="FFFFFF"/>
+              <w:spacing w:after="120" w:line="360" w:lineRule="atLeast"/>
+              <w:rPr>
+                <w:rFonts w:ascii="Consolas" w:hAnsi="Consolas" w:cs="Courier New"/>
+                <w:sz w:val="22"/>
+                <w:szCs w:val="22"/>
+                <w:lang w:val="en-SG"/>
+              </w:rPr>
+            </w:pPr>
+            <w:r>
+              <w:rPr>
+                <w:rFonts w:ascii="Consolas" w:hAnsi="Consolas" w:cs="Courier New"/>
+                <w:sz w:val="22"/>
+                <w:szCs w:val="22"/>
+                <w:lang w:val="en-SG"/>
+              </w:rPr>
+              <w:t xml:space="preserve">  20% { clip: </w:t>
+            </w:r>
+            <w:proofErr w:type="spellStart"/>
+            <w:r>
+              <w:rPr>
+                <w:rFonts w:ascii="Consolas" w:hAnsi="Consolas" w:cs="Courier New"/>
+                <w:sz w:val="22"/>
+                <w:szCs w:val="22"/>
+                <w:lang w:val="en-SG"/>
+              </w:rPr>
+              <w:t>rect</w:t>
+            </w:r>
+            <w:proofErr w:type="spellEnd"/>
+            <w:r>
+              <w:rPr>
+                <w:rFonts w:ascii="Consolas" w:hAnsi="Consolas" w:cs="Courier New"/>
+                <w:sz w:val="22"/>
+                <w:szCs w:val="22"/>
+                <w:lang w:val="en-SG"/>
+              </w:rPr>
+              <w:t>(45px, 9999px, 55px, 0); transform: translate(-2px, -1px); }</w:t>
+            </w:r>
+          </w:p>
+          <w:p>
+            <w:pPr>
+              <w:shd w:val="clear" w:color="auto" w:fill="FFFFFF"/>
+              <w:spacing w:after="120" w:line="360" w:lineRule="atLeast"/>
+              <w:rPr>
+                <w:rFonts w:ascii="Consolas" w:hAnsi="Consolas" w:cs="Courier New"/>
+                <w:sz w:val="22"/>
+                <w:szCs w:val="22"/>
+                <w:lang w:val="en-SG"/>
+              </w:rPr>
+            </w:pPr>
+            <w:r>
+              <w:rPr>
+                <w:rFonts w:ascii="Consolas" w:hAnsi="Consolas" w:cs="Courier New"/>
+                <w:sz w:val="22"/>
+                <w:szCs w:val="22"/>
+                <w:lang w:val="en-SG"/>
+              </w:rPr>
+              <w:t xml:space="preserve">  40% { clip: </w:t>
+            </w:r>
+            <w:proofErr w:type="spellStart"/>
+            <w:r>
+              <w:rPr>
+                <w:rFonts w:ascii="Consolas" w:hAnsi="Consolas" w:cs="Courier New"/>
+                <w:sz w:val="22"/>
+                <w:szCs w:val="22"/>
+                <w:lang w:val="en-SG"/>
+              </w:rPr>
+              <w:t>rect</w:t>
+            </w:r>
+            <w:proofErr w:type="spellEnd"/>
+            <w:r>
+              <w:rPr>
+                <w:rFonts w:ascii="Consolas" w:hAnsi="Consolas" w:cs="Courier New"/>
+                <w:sz w:val="22"/>
+                <w:szCs w:val="22"/>
+                <w:lang w:val="en-SG"/>
+              </w:rPr>
+              <w:t>(50px, 9999px, 60px, 0); transform: translate(1px, 2px); }</w:t>
+            </w:r>
+          </w:p>
+          <w:p>
+            <w:pPr>
+              <w:shd w:val="clear" w:color="auto" w:fill="FFFFFF"/>
+              <w:spacing w:after="120" w:line="360" w:lineRule="atLeast"/>
+              <w:rPr>
+                <w:rFonts w:ascii="Consolas" w:hAnsi="Consolas" w:cs="Courier New"/>
+                <w:sz w:val="22"/>
+                <w:szCs w:val="22"/>
+                <w:lang w:val="en-SG"/>
+              </w:rPr>
+            </w:pPr>
+            <w:r>
+              <w:rPr>
+                <w:rFonts w:ascii="Consolas" w:hAnsi="Consolas" w:cs="Courier New"/>
+                <w:sz w:val="22"/>
+                <w:szCs w:val="22"/>
+                <w:lang w:val="en-SG"/>
+              </w:rPr>
+              <w:t xml:space="preserve">  60% { clip: </w:t>
+            </w:r>
+            <w:proofErr w:type="spellStart"/>
+            <w:r>
+              <w:rPr>
+                <w:rFonts w:ascii="Consolas" w:hAnsi="Consolas" w:cs="Courier New"/>
+                <w:sz w:val="22"/>
+                <w:szCs w:val="22"/>
+                <w:lang w:val="en-SG"/>
+              </w:rPr>
+              <w:t>rect</w:t>
+            </w:r>
+            <w:proofErr w:type="spellEnd"/>
+            <w:r>
+              <w:rPr>
+                <w:rFonts w:ascii="Consolas" w:hAnsi="Consolas" w:cs="Courier New"/>
+                <w:sz w:val="22"/>
+                <w:szCs w:val="22"/>
+                <w:lang w:val="en-SG"/>
+              </w:rPr>
+              <w:t>(40px, 9999px, 65px, 0); transform: translate(-1px, -2px); }</w:t>
+            </w:r>
+          </w:p>
+          <w:p>
+            <w:pPr>
+              <w:shd w:val="clear" w:color="auto" w:fill="FFFFFF"/>
+              <w:spacing w:after="120" w:line="360" w:lineRule="atLeast"/>
+              <w:rPr>
+                <w:rFonts w:ascii="Consolas" w:hAnsi="Consolas" w:cs="Courier New"/>
+                <w:sz w:val="22"/>
+                <w:szCs w:val="22"/>
+                <w:lang w:val="en-SG"/>
+              </w:rPr>
+            </w:pPr>
+            <w:r>
+              <w:rPr>
+                <w:rFonts w:ascii="Consolas" w:hAnsi="Consolas" w:cs="Courier New"/>
+                <w:sz w:val="22"/>
+                <w:szCs w:val="22"/>
+                <w:lang w:val="en-SG"/>
+              </w:rPr>
+              <w:t xml:space="preserve">  80% { clip: </w:t>
+            </w:r>
+            <w:proofErr w:type="spellStart"/>
+            <w:r>
+              <w:rPr>
+                <w:rFonts w:ascii="Consolas" w:hAnsi="Consolas" w:cs="Courier New"/>
+                <w:sz w:val="22"/>
+                <w:szCs w:val="22"/>
+                <w:lang w:val="en-SG"/>
+              </w:rPr>
+              <w:t>rect</w:t>
+            </w:r>
+            <w:proofErr w:type="spellEnd"/>
+            <w:r>
+              <w:rPr>
+                <w:rFonts w:ascii="Consolas" w:hAnsi="Consolas" w:cs="Courier New"/>
+                <w:sz w:val="22"/>
+                <w:szCs w:val="22"/>
+                <w:lang w:val="en-SG"/>
+              </w:rPr>
+              <w:t>(45px, 9999px, 55px, 0); transform: translate(2px, 1px); }</w:t>
+            </w:r>
+          </w:p>
+          <w:p>
+            <w:pPr>
+              <w:shd w:val="clear" w:color="auto" w:fill="FFFFFF"/>
+              <w:spacing w:after="120" w:line="360" w:lineRule="atLeast"/>
+              <w:rPr>
+                <w:rFonts w:ascii="Consolas" w:hAnsi="Consolas" w:cs="Courier New"/>
+                <w:sz w:val="22"/>
+                <w:szCs w:val="22"/>
+                <w:lang w:val="en-SG"/>
+              </w:rPr>
+            </w:pPr>
+            <w:r>
+              <w:rPr>
+                <w:rFonts w:ascii="Consolas" w:hAnsi="Consolas" w:cs="Courier New"/>
+                <w:sz w:val="22"/>
+                <w:szCs w:val="22"/>
+                <w:lang w:val="en-SG"/>
+              </w:rPr>
+              <w:t xml:space="preserve">  100% { clip: </w:t>
+            </w:r>
+            <w:proofErr w:type="spellStart"/>
+            <w:r>
+              <w:rPr>
+                <w:rFonts w:ascii="Consolas" w:hAnsi="Consolas" w:cs="Courier New"/>
+                <w:sz w:val="22"/>
+                <w:szCs w:val="22"/>
+                <w:lang w:val="en-SG"/>
+              </w:rPr>
+              <w:t>rect</w:t>
+            </w:r>
+            <w:proofErr w:type="spellEnd"/>
+            <w:r>
+              <w:rPr>
+                <w:rFonts w:ascii="Consolas" w:hAnsi="Consolas" w:cs="Courier New"/>
+                <w:sz w:val="22"/>
+                <w:szCs w:val="22"/>
+                <w:lang w:val="en-SG"/>
+              </w:rPr>
+              <w:t>(40px, 9999px, 60px, 0); transform: translate(0, 0); }</w:t>
+            </w:r>
+          </w:p>
+          <w:p>
+            <w:pPr>
+              <w:shd w:val="clear" w:color="auto" w:fill="FFFFFF"/>
+              <w:spacing w:after="120" w:line="360" w:lineRule="atLeast"/>
+              <w:rPr>
+                <w:rFonts w:ascii="Consolas" w:hAnsi="Consolas" w:cs="Courier New"/>
+                <w:sz w:val="22"/>
+                <w:szCs w:val="22"/>
+                <w:lang w:val="en-SG"/>
+              </w:rPr>
+            </w:pPr>
+            <w:r>
+              <w:rPr>
+                <w:rFonts w:ascii="Consolas" w:hAnsi="Consolas" w:cs="Courier New"/>
+                <w:sz w:val="22"/>
+                <w:szCs w:val="22"/>
+                <w:lang w:val="en-SG"/>
+              </w:rPr>
+              <w:t>}</w:t>
+            </w:r>
+          </w:p>
+          <w:p>
+            <w:pPr>
+              <w:shd w:val="clear" w:color="auto" w:fill="FFFFFF"/>
+              <w:spacing w:after="120" w:line="360" w:lineRule="atLeast"/>
+              <w:rPr>
+                <w:rFonts w:ascii="Consolas" w:hAnsi="Consolas" w:cs="Courier New"/>
+                <w:sz w:val="22"/>
+                <w:szCs w:val="22"/>
+              </w:rPr>
+            </w:pPr>
+          </w:p>
+        </w:tc>
+      </w:tr>
+    </w:tbl>
+    <w:p/>
+    <w:p>
+      <w:pPr>
+        <w:numPr>
+          <w:ilvl w:val="0"/>
+          <w:numId w:val="11"/>
+        </w:numPr>
+      </w:pPr>
+      <w:r>
+        <w:rPr>
+          <w:b/>
+          <w:bCs/>
+        </w:rPr>
+        <w:t>My Edit / Change</w:t>
+      </w:r>
+      <w:r>
+        <w:br/>
+      </w:r>
+      <w:r>
+        <w:rPr>
+          <w:i/>
+          <w:iCs/>
+        </w:rPr>
+        <w:t>(1–2 sentences: What you modified, why, or what you learned)</w:t>
+      </w:r>
+    </w:p>
+    <w:p>
+      <w:r>
+        <w:t>Example: “AI didn’t handle API errors. I added try/catch to manage missing data.”</w:t>
+      </w:r>
+    </w:p>
+    <w:tbl>
+      <w:tblPr>
+        <w:tblStyle w:val="TableGrid"/>
+        <w:tblW w:w="9067" w:type="dxa"/>
+        <w:tblLook w:val="04A0" w:firstRow="1" w:lastRow="0" w:firstColumn="1" w:lastColumn="0" w:noHBand="0" w:noVBand="1"/>
+      </w:tblPr>
+      <w:tblGrid>
+        <w:gridCol w:w="9067"/>
+      </w:tblGrid>
+      <w:tr>
+        <w:tc>
+          <w:tcPr>
+            <w:tcW w:w="9067" w:type="dxa"/>
+          </w:tcPr>
+          <w:p>
+            <w:pPr>
+              <w:shd w:val="clear" w:color="auto" w:fill="FFFFFF"/>
+              <w:spacing w:after="120" w:line="360" w:lineRule="atLeast"/>
+              <w:rPr>
+                <w:rFonts w:ascii="Consolas" w:hAnsi="Consolas" w:cs="Courier New"/>
+                <w:sz w:val="22"/>
+                <w:szCs w:val="22"/>
+              </w:rPr>
+            </w:pPr>
+            <w:r>
+              <w:rPr>
+                <w:rFonts w:ascii="Consolas" w:hAnsi="Consolas" w:cs="Courier New"/>
+                <w:sz w:val="22"/>
+                <w:szCs w:val="22"/>
+              </w:rPr>
+              <w:t>I realized that the button turned blue/purple after coming back to the home screen/ sometimes blue/purple without clicking the button too. So I asked how to make it white and stay white.</w:t>
+            </w:r>
+          </w:p>
+          <w:p>
+            <w:pPr>
+              <w:shd w:val="clear" w:color="auto" w:fill="FFFFFF"/>
+              <w:spacing w:after="120" w:line="360" w:lineRule="atLeast"/>
+              <w:rPr>
+                <w:rFonts w:ascii="Consolas" w:hAnsi="Consolas" w:cs="Courier New"/>
+                <w:sz w:val="22"/>
+                <w:szCs w:val="22"/>
+                <w:lang w:val="en-SG"/>
+              </w:rPr>
+            </w:pPr>
+            <w:r>
+              <w:rPr>
+                <w:rFonts w:ascii="Consolas" w:hAnsi="Consolas" w:cs="Courier New"/>
+                <w:sz w:val="22"/>
+                <w:szCs w:val="22"/>
+              </w:rPr>
+              <w:t>It also offered animations at the end shown and I was uhm- intrigued [we don’t learn that in class] so I asked if a glitching effect is possible… It looks complicated so I might put it later on or may not, tbc</w:t>
+            </w:r>
+          </w:p>
+          <w:p>
+            <w:pPr>
+              <w:shd w:val="clear" w:color="auto" w:fill="FFFFFF"/>
+              <w:spacing w:after="120" w:line="360" w:lineRule="atLeast"/>
+              <w:rPr>
+                <w:rFonts w:ascii="Consolas" w:hAnsi="Consolas" w:cs="Courier New"/>
+                <w:sz w:val="22"/>
+                <w:szCs w:val="22"/>
+                <w:lang w:val="en-SG"/>
+              </w:rPr>
+            </w:pPr>
+          </w:p>
+        </w:tc>
+      </w:tr>
+    </w:tbl>
+    <w:p/>
+    <w:p>
+      <w:pPr>
+        <w:numPr>
+          <w:ilvl w:val="0"/>
+          <w:numId w:val="11"/>
+        </w:numPr>
+      </w:pPr>
+      <w:r>
+        <w:rPr>
+          <w:b/>
+          <w:bCs/>
+        </w:rPr>
+        <w:t>Reflection Prompt (choose one</w:t>
+      </w:r>
+      <w:r>
+        <w:rPr>
+          <w:b/>
+          <w:bCs/>
+        </w:rPr>
+        <w:t xml:space="preserve"> / add your own</w:t>
+      </w:r>
+      <w:r>
+        <w:rPr>
+          <w:b/>
+          <w:bCs/>
+        </w:rPr>
+        <w:t>)</w:t>
+      </w:r>
+    </w:p>
+    <w:p>
+      <w:pPr>
+        <w:numPr>
+          <w:ilvl w:val="1"/>
+          <w:numId w:val="11"/>
+        </w:numPr>
+      </w:pPr>
+      <w:r>
+        <w:t>What mistake did AI make, and how did you spot it?</w:t>
+      </w:r>
+    </w:p>
+    <w:p>
+      <w:pPr>
+        <w:numPr>
+          <w:ilvl w:val="1"/>
+          <w:numId w:val="11"/>
+        </w:numPr>
+      </w:pPr>
+      <w:r>
+        <w:t>What did AI do better/faster than you?</w:t>
+      </w:r>
+    </w:p>
+    <w:p>
+      <w:pPr>
+        <w:numPr>
+          <w:ilvl w:val="1"/>
+          <w:numId w:val="11"/>
+        </w:numPr>
+      </w:pPr>
+      <w:r>
+        <w:t>What unique decision did you add that AI couldn’t?</w:t>
+      </w:r>
+    </w:p>
+    <w:p>
+      <w:pPr>
+        <w:numPr>
+          <w:ilvl w:val="1"/>
+          <w:numId w:val="11"/>
+        </w:numPr>
+      </w:pPr>
+      <w:r>
+        <w:lastRenderedPageBreak/>
+        <w:t>How would you explain this feature to a non-coder in 2 sentences?</w:t>
+      </w:r>
+    </w:p>
+    <w:tbl>
+      <w:tblPr>
+        <w:tblStyle w:val="TableGrid"/>
+        <w:tblW w:w="9067" w:type="dxa"/>
+        <w:tblLook w:val="04A0" w:firstRow="1" w:lastRow="0" w:firstColumn="1" w:lastColumn="0" w:noHBand="0" w:noVBand="1"/>
+      </w:tblPr>
+      <w:tblGrid>
+        <w:gridCol w:w="9246"/>
+      </w:tblGrid>
+      <w:tr>
+        <w:tc>
+          <w:tcPr>
+            <w:tcW w:w="9067" w:type="dxa"/>
+          </w:tcPr>
+          <w:p>
+            <w:pPr>
+              <w:shd w:val="clear" w:color="auto" w:fill="FFFFFF"/>
+              <w:spacing w:after="120" w:line="360" w:lineRule="atLeast"/>
+              <w:rPr>
+                <w:rFonts w:ascii="Consolas" w:hAnsi="Consolas" w:cs="Courier New"/>
+                <w:sz w:val="22"/>
+                <w:szCs w:val="22"/>
+                <w:lang w:val="en-SG"/>
+              </w:rPr>
+            </w:pPr>
+            <w:r>
+              <w:rPr>
+                <w:rFonts w:ascii="Consolas" w:hAnsi="Consolas" w:cs="Courier New"/>
+                <w:sz w:val="22"/>
+                <w:szCs w:val="22"/>
+              </w:rPr>
+              <w:t xml:space="preserve">It definitely taught me about </w:t>
+            </w:r>
+            <w:r>
+              <w:rPr>
+                <w:rFonts w:ascii="Consolas" w:hAnsi="Consolas" w:cs="Courier New"/>
+                <w:sz w:val="22"/>
+                <w:szCs w:val="22"/>
+                <w:lang w:val="en-SG"/>
+              </w:rPr>
+              <w:t>.hero a:visited {</w:t>
+            </w:r>
+          </w:p>
+          <w:p>
+            <w:pPr>
+              <w:shd w:val="clear" w:color="auto" w:fill="FFFFFF"/>
+              <w:spacing w:after="120" w:line="360" w:lineRule="atLeast"/>
+              <w:rPr>
+                <w:rFonts w:ascii="Consolas" w:hAnsi="Consolas" w:cs="Courier New"/>
+                <w:sz w:val="22"/>
+                <w:szCs w:val="22"/>
+                <w:lang w:val="en-SG"/>
+              </w:rPr>
+            </w:pPr>
+            <w:r>
+              <w:rPr>
+                <w:rFonts w:ascii="Consolas" w:hAnsi="Consolas" w:cs="Courier New"/>
+                <w:sz w:val="22"/>
+                <w:szCs w:val="22"/>
+                <w:lang w:val="en-SG"/>
+              </w:rPr>
+              <w:t>And that glitching effect/animation and how complicated an animation can be</w:t>
+            </w:r>
+            <w:r>
+              <w:rPr>
+                <w:rFonts w:ascii="Consolas" w:hAnsi="Consolas" w:cs="Courier New"/>
+                <w:sz w:val="22"/>
+                <w:szCs w:val="22"/>
+                <w:lang w:val="en-SG"/>
+              </w:rPr>
+              <w:t>—</w:t>
+            </w:r>
+          </w:p>
+          <w:p>
+            <w:pPr>
+              <w:shd w:val="clear" w:color="auto" w:fill="FFFFFF"/>
+              <w:spacing w:after="120" w:line="360" w:lineRule="atLeast"/>
+              <w:rPr>
+                <w:rFonts w:ascii="Consolas" w:hAnsi="Consolas" w:cs="Courier New"/>
+                <w:sz w:val="22"/>
+                <w:szCs w:val="22"/>
+                <w:lang w:val="en-SG"/>
+              </w:rPr>
+            </w:pPr>
+          </w:p>
+          <w:p>
+            <w:pPr>
+              <w:shd w:val="clear" w:color="auto" w:fill="FFFFFF"/>
+              <w:spacing w:after="120" w:line="360" w:lineRule="atLeast"/>
+              <w:rPr>
+                <w:rFonts w:ascii="Consolas" w:hAnsi="Consolas" w:cs="Courier New"/>
+                <w:sz w:val="22"/>
+                <w:szCs w:val="22"/>
+                <w:lang w:val="en-SG"/>
+              </w:rPr>
+            </w:pPr>
+            <w:r>
+              <w:rPr>
+                <w:rFonts w:ascii="Consolas" w:hAnsi="Consolas" w:cs="Courier New"/>
+                <w:sz w:val="22"/>
+                <w:szCs w:val="22"/>
+                <w:lang w:val="en-SG"/>
+              </w:rPr>
+              <w:drawing>
+                <wp:inline distT="0" distB="0" distL="0" distR="0" wp14:anchorId="24FCAFF8" wp14:editId="0CF77A17">
+                  <wp:extent cx="5731510" cy="772160"/>
+                  <wp:effectExtent l="0" t="0" r="2540" b="8890"/>
+                  <wp:docPr id="761771537" name="Picture 1"/>
+                  <wp:cNvGraphicFramePr>
+                    <a:graphicFrameLocks xmlns:a="http://schemas.openxmlformats.org/drawingml/2006/main" noChangeAspect="1"/>
+                  </wp:cNvGraphicFramePr>
+                  <a:graphic xmlns:a="http://schemas.openxmlformats.org/drawingml/2006/main">
+                    <a:graphicData uri="http://schemas.openxmlformats.org/drawingml/2006/picture">
+                      <pic:pic xmlns:pic="http://schemas.openxmlformats.org/drawingml/2006/picture">
+                        <pic:nvPicPr>
+                          <pic:cNvPr id="761771537" name=""/>
+                          <pic:cNvPicPr/>
+                        </pic:nvPicPr>
+                        <pic:blipFill>
+                          <a:blip r:embed="rId7"/>
+                          <a:stretch>
+                            <a:fillRect/>
+                          </a:stretch>
+                        </pic:blipFill>
+                        <pic:spPr>
+                          <a:xfrm>
+                            <a:off x="0" y="0"/>
+                            <a:ext cx="5731510" cy="772160"/>
+                          </a:xfrm>
+                          <a:prstGeom prst="rect">
+                            <a:avLst/>
+                          </a:prstGeom>
+                        </pic:spPr>
+                      </pic:pic>
+                    </a:graphicData>
+                  </a:graphic>
+                </wp:inline>
+              </w:drawing>
+            </w:r>
+            <w:r>
+              <w:rPr>
+                <w:rFonts w:ascii="Consolas" w:hAnsi="Consolas" w:cs="Courier New"/>
+                <w:sz w:val="22"/>
+                <w:szCs w:val="22"/>
+                <w:lang w:val="en-SG"/>
+              </w:rPr>
+              <w:br/>
+              <w:t>this also occurred so I will need to fix it myself</w:t>
+            </w:r>
+          </w:p>
+        </w:tc>
+      </w:tr>
+    </w:tbl>
+    <w:p>
+      <w:pPr>
+        <w:rPr>
+          <w:b/>
+          <w:bCs/>
+        </w:rPr>
+      </w:pPr>
+    </w:p>
+    <w:p>
+      <w:pPr>
+        <w:rPr>
+          <w:b/>
+          <w:bCs/>
+        </w:rPr>
+      </w:pPr>
+    </w:p>
+    <w:p>
+      <w:pPr>
+        <w:rPr>
+          <w:b/>
+          <w:bCs/>
+        </w:rPr>
+      </w:pPr>
+    </w:p>
     <w:sectPr>
-      <w:headerReference w:type="even" r:id="rId7"/>
-      <w:headerReference w:type="default" r:id="rId8"/>
-      <w:headerReference w:type="first" r:id="rId9"/>
+      <w:headerReference w:type="even" r:id="rId8"/>
+      <w:headerReference w:type="default" r:id="rId9"/>
+      <w:headerReference w:type="first" r:id="rId10"/>
       <w:pgSz w:w="11906" w:h="16838"/>
       <w:pgMar w:top="1440" w:right="1440" w:bottom="1440" w:left="1440" w:header="708" w:footer="708" w:gutter="0"/>
       <w:cols w:space="708"/>
@@ -4442,6 +8523,155 @@
     </w:lvl>
   </w:abstractNum>
   <w:abstractNum w:abstractNumId="1" w15:restartNumberingAfterBreak="0">
+    <w:nsid w:val="0E2142BE"/>
+    <w:multiLevelType w:val="multilevel"/>
+    <w:tmpl w:val="5980F754"/>
+    <w:lvl w:ilvl="0">
+      <w:start w:val="1"/>
+      <w:numFmt w:val="bullet"/>
+      <w:lvlText w:val=""/>
+      <w:lvlJc w:val="left"/>
+      <w:pPr>
+        <w:tabs>
+          <w:tab w:val="num" w:pos="720"/>
+        </w:tabs>
+        <w:ind w:left="720" w:hanging="360"/>
+      </w:pPr>
+      <w:rPr>
+        <w:rFonts w:ascii="Symbol" w:hAnsi="Symbol" w:hint="default"/>
+        <w:sz w:val="20"/>
+      </w:rPr>
+    </w:lvl>
+    <w:lvl w:ilvl="1" w:tentative="1">
+      <w:start w:val="1"/>
+      <w:numFmt w:val="bullet"/>
+      <w:lvlText w:val="o"/>
+      <w:lvlJc w:val="left"/>
+      <w:pPr>
+        <w:tabs>
+          <w:tab w:val="num" w:pos="1440"/>
+        </w:tabs>
+        <w:ind w:left="1440" w:hanging="360"/>
+      </w:pPr>
+      <w:rPr>
+        <w:rFonts w:ascii="Courier New" w:hAnsi="Courier New" w:hint="default"/>
+        <w:sz w:val="20"/>
+      </w:rPr>
+    </w:lvl>
+    <w:lvl w:ilvl="2" w:tentative="1">
+      <w:start w:val="1"/>
+      <w:numFmt w:val="bullet"/>
+      <w:lvlText w:val=""/>
+      <w:lvlJc w:val="left"/>
+      <w:pPr>
+        <w:tabs>
+          <w:tab w:val="num" w:pos="2160"/>
+        </w:tabs>
+        <w:ind w:left="2160" w:hanging="360"/>
+      </w:pPr>
+      <w:rPr>
+        <w:rFonts w:ascii="Wingdings" w:hAnsi="Wingdings" w:hint="default"/>
+        <w:sz w:val="20"/>
+      </w:rPr>
+    </w:lvl>
+    <w:lvl w:ilvl="3" w:tentative="1">
+      <w:start w:val="1"/>
+      <w:numFmt w:val="bullet"/>
+      <w:lvlText w:val=""/>
+      <w:lvlJc w:val="left"/>
+      <w:pPr>
+        <w:tabs>
+          <w:tab w:val="num" w:pos="2880"/>
+        </w:tabs>
+        <w:ind w:left="2880" w:hanging="360"/>
+      </w:pPr>
+      <w:rPr>
+        <w:rFonts w:ascii="Wingdings" w:hAnsi="Wingdings" w:hint="default"/>
+        <w:sz w:val="20"/>
+      </w:rPr>
+    </w:lvl>
+    <w:lvl w:ilvl="4" w:tentative="1">
+      <w:start w:val="1"/>
+      <w:numFmt w:val="bullet"/>
+      <w:lvlText w:val=""/>
+      <w:lvlJc w:val="left"/>
+      <w:pPr>
+        <w:tabs>
+          <w:tab w:val="num" w:pos="3600"/>
+        </w:tabs>
+        <w:ind w:left="3600" w:hanging="360"/>
+      </w:pPr>
+      <w:rPr>
+        <w:rFonts w:ascii="Wingdings" w:hAnsi="Wingdings" w:hint="default"/>
+        <w:sz w:val="20"/>
+      </w:rPr>
+    </w:lvl>
+    <w:lvl w:ilvl="5" w:tentative="1">
+      <w:start w:val="1"/>
+      <w:numFmt w:val="bullet"/>
+      <w:lvlText w:val=""/>
+      <w:lvlJc w:val="left"/>
+      <w:pPr>
+        <w:tabs>
+          <w:tab w:val="num" w:pos="4320"/>
+        </w:tabs>
+        <w:ind w:left="4320" w:hanging="360"/>
+      </w:pPr>
+      <w:rPr>
+        <w:rFonts w:ascii="Wingdings" w:hAnsi="Wingdings" w:hint="default"/>
+        <w:sz w:val="20"/>
+      </w:rPr>
+    </w:lvl>
+    <w:lvl w:ilvl="6" w:tentative="1">
+      <w:start w:val="1"/>
+      <w:numFmt w:val="bullet"/>
+      <w:lvlText w:val=""/>
+      <w:lvlJc w:val="left"/>
+      <w:pPr>
+        <w:tabs>
+          <w:tab w:val="num" w:pos="5040"/>
+        </w:tabs>
+        <w:ind w:left="5040" w:hanging="360"/>
+      </w:pPr>
+      <w:rPr>
+        <w:rFonts w:ascii="Wingdings" w:hAnsi="Wingdings" w:hint="default"/>
+        <w:sz w:val="20"/>
+      </w:rPr>
+    </w:lvl>
+    <w:lvl w:ilvl="7" w:tentative="1">
+      <w:start w:val="1"/>
+      <w:numFmt w:val="bullet"/>
+      <w:lvlText w:val=""/>
+      <w:lvlJc w:val="left"/>
+      <w:pPr>
+        <w:tabs>
+          <w:tab w:val="num" w:pos="5760"/>
+        </w:tabs>
+        <w:ind w:left="5760" w:hanging="360"/>
+      </w:pPr>
+      <w:rPr>
+        <w:rFonts w:ascii="Wingdings" w:hAnsi="Wingdings" w:hint="default"/>
+        <w:sz w:val="20"/>
+      </w:rPr>
+    </w:lvl>
+    <w:lvl w:ilvl="8" w:tentative="1">
+      <w:start w:val="1"/>
+      <w:numFmt w:val="bullet"/>
+      <w:lvlText w:val=""/>
+      <w:lvlJc w:val="left"/>
+      <w:pPr>
+        <w:tabs>
+          <w:tab w:val="num" w:pos="6480"/>
+        </w:tabs>
+        <w:ind w:left="6480" w:hanging="360"/>
+      </w:pPr>
+      <w:rPr>
+        <w:rFonts w:ascii="Wingdings" w:hAnsi="Wingdings" w:hint="default"/>
+        <w:sz w:val="20"/>
+      </w:rPr>
+    </w:lvl>
+  </w:abstractNum>
+  <w:abstractNum w:abstractNumId="2" w15:restartNumberingAfterBreak="0">
     <w:nsid w:val="13914AF0"/>
     <w:multiLevelType w:val="multilevel"/>
     <w:tmpl w:val="5BF43CDC"/>
@@ -4554,7 +8784,7 @@
       </w:pPr>
     </w:lvl>
   </w:abstractNum>
-  <w:abstractNum w:abstractNumId="2" w15:restartNumberingAfterBreak="0">
+  <w:abstractNum w:abstractNumId="3" w15:restartNumberingAfterBreak="0">
     <w:nsid w:val="15772A6E"/>
     <w:multiLevelType w:val="multilevel"/>
     <w:tmpl w:val="012674DA"/>
@@ -4667,7 +8897,7 @@
       </w:pPr>
     </w:lvl>
   </w:abstractNum>
-  <w:abstractNum w:abstractNumId="3" w15:restartNumberingAfterBreak="0">
+  <w:abstractNum w:abstractNumId="4" w15:restartNumberingAfterBreak="0">
     <w:nsid w:val="17041BA0"/>
     <w:multiLevelType w:val="multilevel"/>
     <w:tmpl w:val="0DBC44B6"/>
@@ -4816,7 +9046,7 @@
       </w:rPr>
     </w:lvl>
   </w:abstractNum>
-  <w:abstractNum w:abstractNumId="4" w15:restartNumberingAfterBreak="0">
+  <w:abstractNum w:abstractNumId="5" w15:restartNumberingAfterBreak="0">
     <w:nsid w:val="1F1B7F8B"/>
     <w:multiLevelType w:val="multilevel"/>
     <w:tmpl w:val="9572BB7C"/>
@@ -4933,7 +9163,7 @@
       </w:pPr>
     </w:lvl>
   </w:abstractNum>
-  <w:abstractNum w:abstractNumId="5" w15:restartNumberingAfterBreak="0">
+  <w:abstractNum w:abstractNumId="6" w15:restartNumberingAfterBreak="0">
     <w:nsid w:val="1F52563F"/>
     <w:multiLevelType w:val="multilevel"/>
     <w:tmpl w:val="DF6015F4"/>
@@ -5050,7 +9280,7 @@
       </w:pPr>
     </w:lvl>
   </w:abstractNum>
-  <w:abstractNum w:abstractNumId="6" w15:restartNumberingAfterBreak="0">
+  <w:abstractNum w:abstractNumId="7" w15:restartNumberingAfterBreak="0">
     <w:nsid w:val="260D6D11"/>
     <w:multiLevelType w:val="multilevel"/>
     <w:tmpl w:val="9572BB7C"/>
@@ -5167,7 +9397,7 @@
       </w:pPr>
     </w:lvl>
   </w:abstractNum>
-  <w:abstractNum w:abstractNumId="7" w15:restartNumberingAfterBreak="0">
+  <w:abstractNum w:abstractNumId="8" w15:restartNumberingAfterBreak="0">
     <w:nsid w:val="3917732E"/>
     <w:multiLevelType w:val="multilevel"/>
     <w:tmpl w:val="0096B9F2"/>
@@ -5284,7 +9514,7 @@
       </w:pPr>
     </w:lvl>
   </w:abstractNum>
-  <w:abstractNum w:abstractNumId="8" w15:restartNumberingAfterBreak="0">
+  <w:abstractNum w:abstractNumId="9" w15:restartNumberingAfterBreak="0">
     <w:nsid w:val="4A490EA7"/>
     <w:multiLevelType w:val="hybridMultilevel"/>
     <w:tmpl w:val="7F50B068"/>
@@ -5397,7 +9627,7 @@
       </w:rPr>
     </w:lvl>
   </w:abstractNum>
-  <w:abstractNum w:abstractNumId="9" w15:restartNumberingAfterBreak="0">
+  <w:abstractNum w:abstractNumId="10" w15:restartNumberingAfterBreak="0">
     <w:nsid w:val="4D7D6C34"/>
     <w:multiLevelType w:val="multilevel"/>
     <w:tmpl w:val="9572BB7C"/>
@@ -5514,7 +9744,7 @@
       </w:pPr>
     </w:lvl>
   </w:abstractNum>
-  <w:abstractNum w:abstractNumId="10" w15:restartNumberingAfterBreak="0">
+  <w:abstractNum w:abstractNumId="11" w15:restartNumberingAfterBreak="0">
     <w:nsid w:val="5D3D2465"/>
     <w:multiLevelType w:val="multilevel"/>
     <w:tmpl w:val="BEE60EF0"/>
@@ -5663,7 +9893,7 @@
       </w:rPr>
     </w:lvl>
   </w:abstractNum>
-  <w:abstractNum w:abstractNumId="11" w15:restartNumberingAfterBreak="0">
+  <w:abstractNum w:abstractNumId="12" w15:restartNumberingAfterBreak="0">
     <w:nsid w:val="698E487D"/>
     <w:multiLevelType w:val="multilevel"/>
     <w:tmpl w:val="664622DA"/>
@@ -5812,7 +10042,7 @@
       </w:rPr>
     </w:lvl>
   </w:abstractNum>
-  <w:abstractNum w:abstractNumId="12" w15:restartNumberingAfterBreak="0">
+  <w:abstractNum w:abstractNumId="13" w15:restartNumberingAfterBreak="0">
     <w:nsid w:val="6E701269"/>
     <w:multiLevelType w:val="multilevel"/>
     <w:tmpl w:val="DF6015F4"/>
@@ -5930,43 +10160,46 @@
     </w:lvl>
   </w:abstractNum>
   <w:num w:numId="1" w16cid:durableId="706415500">
-    <w:abstractNumId w:val="2"/>
+    <w:abstractNumId w:val="3"/>
   </w:num>
   <w:num w:numId="2" w16cid:durableId="2075425727">
-    <w:abstractNumId w:val="7"/>
+    <w:abstractNumId w:val="8"/>
   </w:num>
   <w:num w:numId="3" w16cid:durableId="1044210996">
-    <w:abstractNumId w:val="3"/>
+    <w:abstractNumId w:val="4"/>
   </w:num>
   <w:num w:numId="4" w16cid:durableId="1142039684">
-    <w:abstractNumId w:val="11"/>
+    <w:abstractNumId w:val="12"/>
   </w:num>
   <w:num w:numId="5" w16cid:durableId="1481650342">
     <w:abstractNumId w:val="0"/>
   </w:num>
   <w:num w:numId="6" w16cid:durableId="1497766938">
+    <w:abstractNumId w:val="6"/>
+  </w:num>
+  <w:num w:numId="7" w16cid:durableId="505175168">
+    <w:abstractNumId w:val="10"/>
+  </w:num>
+  <w:num w:numId="8" w16cid:durableId="1154420184">
+    <w:abstractNumId w:val="11"/>
+  </w:num>
+  <w:num w:numId="9" w16cid:durableId="1982924024">
+    <w:abstractNumId w:val="9"/>
+  </w:num>
+  <w:num w:numId="10" w16cid:durableId="1172990513">
     <w:abstractNumId w:val="5"/>
   </w:num>
-  <w:num w:numId="7" w16cid:durableId="505175168">
-    <w:abstractNumId w:val="9"/>
-  </w:num>
-  <w:num w:numId="8" w16cid:durableId="1154420184">
-    <w:abstractNumId w:val="10"/>
-  </w:num>
-  <w:num w:numId="9" w16cid:durableId="1982924024">
-    <w:abstractNumId w:val="8"/>
-  </w:num>
-  <w:num w:numId="10" w16cid:durableId="1172990513">
-    <w:abstractNumId w:val="4"/>
-  </w:num>
   <w:num w:numId="11" w16cid:durableId="1904097882">
-    <w:abstractNumId w:val="12"/>
+    <w:abstractNumId w:val="13"/>
   </w:num>
   <w:num w:numId="12" w16cid:durableId="259681829">
-    <w:abstractNumId w:val="1"/>
+    <w:abstractNumId w:val="2"/>
   </w:num>
   <w:num w:numId="13" w16cid:durableId="81417192">
-    <w:abstractNumId w:val="6"/>
+    <w:abstractNumId w:val="7"/>
+  </w:num>
+  <w:num w:numId="14" w16cid:durableId="2011522994">
+    <w:abstractNumId w:val="1"/>
   </w:num>
 </w:numbering>
 </file>
@@ -6574,6 +10807,7 @@
   <w:style w:type="character" w:default="1" w:styleId="DefaultParagraphFont">
     <w:name w:val="Default Paragraph Font"/>
     <w:uiPriority w:val="1"/>
+    <w:semiHidden/>
     <w:unhideWhenUsed/>
   </w:style>
   <w:style w:type="table" w:default="1" w:styleId="TableNormal">

</xml_diff>